<commit_message>
chore(supports): Add generators to linq cheatsheet
</commit_message>
<xml_diff>
--- a/supports/source/linq-cheatsheet.docx
+++ b/supports/source/linq-cheatsheet.docx
@@ -267,16 +267,7 @@
                 <w:szCs w:val="16"/>
                 <w:lang w:val="de-CH"/>
               </w:rPr>
-              <w:t xml:space="preserve"> col2 = Orders.</w:t>
-            </w:r>
-            <w:r>
-              <w:rPr>
-                <w:rFonts w:ascii="Cascadia Mono" w:eastAsiaTheme="minorEastAsia" w:hAnsi="Cascadia Mono" w:cs="Cascadia Mono"/>
-                <w:sz w:val="16"/>
-                <w:szCs w:val="16"/>
-                <w:lang w:val="de-CH"/>
-              </w:rPr>
-              <w:t>Where(o =&gt; o.CustomerID == 84);</w:t>
+              <w:t xml:space="preserve"> col2 = Orders.Where(o =&gt; o.CustomerID == 84);</w:t>
             </w:r>
             <w:r>
               <w:rPr>
@@ -1039,15 +1030,7 @@
                 <w:sz w:val="16"/>
                 <w:szCs w:val="16"/>
               </w:rPr>
-              <w:t xml:space="preserve"> col2</w:t>
-            </w:r>
-            <w:r>
-              <w:rPr>
-                <w:rFonts w:ascii="Cascadia Mono" w:eastAsiaTheme="minorEastAsia" w:hAnsi="Cascadia Mono" w:cs="Cascadia Mono"/>
-                <w:sz w:val="16"/>
-                <w:szCs w:val="16"/>
-              </w:rPr>
-              <w:t xml:space="preserve"> = orders.OrderBy(o =&gt; o.Cost);</w:t>
+              <w:t xml:space="preserve"> col2 = orders.OrderBy(o =&gt; o.Cost);</w:t>
             </w:r>
             <w:r>
               <w:rPr>
@@ -1272,15 +1255,7 @@
                 <w:sz w:val="16"/>
                 <w:szCs w:val="16"/>
               </w:rPr>
-              <w:t xml:space="preserve"> col4 = orders.</w:t>
-            </w:r>
-            <w:r>
-              <w:rPr>
-                <w:rFonts w:ascii="Cascadia Mono" w:eastAsiaTheme="minorEastAsia" w:hAnsi="Cascadia Mono" w:cs="Cascadia Mono"/>
-                <w:sz w:val="16"/>
-                <w:szCs w:val="16"/>
-              </w:rPr>
-              <w:t>OrderByDescending(o =&gt; o.Cost);</w:t>
+              <w:t xml:space="preserve"> col4 = orders.OrderByDescending(o =&gt; o.Cost);</w:t>
             </w:r>
             <w:r>
               <w:rPr>
@@ -1516,23 +1491,7 @@
                 <w:sz w:val="16"/>
                 <w:szCs w:val="16"/>
               </w:rPr>
-              <w:t xml:space="preserve"> col6 = </w:t>
-            </w:r>
-            <w:r>
-              <w:rPr>
-                <w:rFonts w:ascii="Cascadia Mono" w:eastAsiaTheme="minorEastAsia" w:hAnsi="Cascadia Mono" w:cs="Cascadia Mono"/>
-                <w:sz w:val="16"/>
-                <w:szCs w:val="16"/>
-              </w:rPr>
-              <w:t>orders</w:t>
-            </w:r>
-            <w:r>
-              <w:rPr>
-                <w:rFonts w:ascii="Cascadia Mono" w:eastAsiaTheme="minorEastAsia" w:hAnsi="Cascadia Mono" w:cs="Cascadia Mono"/>
-                <w:sz w:val="16"/>
-                <w:szCs w:val="16"/>
-              </w:rPr>
-              <w:t>.</w:t>
+              <w:t xml:space="preserve"> col6 = orders.</w:t>
             </w:r>
           </w:p>
           <w:p>
@@ -1579,7 +1538,6 @@
                 <w:rFonts w:ascii="Cascadia Mono" w:eastAsiaTheme="minorEastAsia" w:hAnsi="Cascadia Mono" w:cs="Cascadia Mono"/>
                 <w:sz w:val="16"/>
                 <w:szCs w:val="16"/>
-                <w:lang w:val="de-CH"/>
               </w:rPr>
               <w:t>Cost</w:t>
             </w:r>
@@ -2928,15 +2886,7 @@
                 <w:sz w:val="16"/>
                 <w:szCs w:val="16"/>
               </w:rPr>
-              <w:t xml:space="preserve">          </w:t>
-            </w:r>
-            <w:r>
-              <w:rPr>
-                <w:rFonts w:ascii="Cascadia Mono" w:eastAsiaTheme="minorEastAsia" w:hAnsi="Cascadia Mono" w:cs="Cascadia Mono"/>
-                <w:sz w:val="16"/>
-                <w:szCs w:val="16"/>
-              </w:rPr>
-              <w:t xml:space="preserve">        };</w:t>
+              <w:t xml:space="preserve">                  };</w:t>
             </w:r>
             <w:r>
               <w:rPr>
@@ -4702,16 +4652,7 @@
                 <w:szCs w:val="16"/>
                 <w:lang w:val="de-CH"/>
               </w:rPr>
-              <w:t xml:space="preserve"> </w:t>
-            </w:r>
-            <w:r>
-              <w:rPr>
-                <w:rFonts w:ascii="Cascadia Mono" w:eastAsiaTheme="minorEastAsia" w:hAnsi="Cascadia Mono" w:cs="Cascadia Mono"/>
-                <w:sz w:val="16"/>
-                <w:szCs w:val="16"/>
-                <w:lang w:val="de-CH"/>
-              </w:rPr>
-              <w:t xml:space="preserve">           </w:t>
+              <w:t xml:space="preserve">            </w:t>
             </w:r>
             <w:r>
               <w:rPr>
@@ -4729,16 +4670,7 @@
                 <w:szCs w:val="16"/>
                 <w:lang w:val="de-CH"/>
               </w:rPr>
-              <w:t>c =&gt;</w:t>
-            </w:r>
-            <w:r>
-              <w:rPr>
-                <w:rFonts w:ascii="Cascadia Mono" w:eastAsiaTheme="minorEastAsia" w:hAnsi="Cascadia Mono" w:cs="Cascadia Mono"/>
-                <w:sz w:val="16"/>
-                <w:szCs w:val="16"/>
-                <w:lang w:val="de-CH"/>
-              </w:rPr>
-              <w:t xml:space="preserve"> c.CustomerID == 84</w:t>
+              <w:t>c =&gt; c.CustomerID == 84</w:t>
             </w:r>
           </w:p>
           <w:p>
@@ -4968,46 +4900,28 @@
                 <w:szCs w:val="16"/>
                 <w:lang w:val="de-CH"/>
               </w:rPr>
-              <w:t xml:space="preserve"> c)</w:t>
-            </w:r>
-            <w:r>
-              <w:rPr>
-                <w:rFonts w:ascii="Cascadia Mono" w:eastAsiaTheme="minorEastAsia" w:hAnsi="Cascadia Mono" w:cs="Cascadia Mono"/>
-                <w:sz w:val="16"/>
-                <w:szCs w:val="16"/>
-                <w:lang w:val="de-CH"/>
-              </w:rPr>
-              <w:t>.</w:t>
-            </w:r>
-          </w:p>
-          <w:p>
-            <w:pPr>
-              <w:autoSpaceDE w:val="0"/>
-              <w:autoSpaceDN w:val="0"/>
-              <w:adjustRightInd w:val="0"/>
-              <w:rPr>
-                <w:rFonts w:ascii="Cascadia Mono" w:eastAsiaTheme="minorEastAsia" w:hAnsi="Cascadia Mono" w:cs="Cascadia Mono"/>
-                <w:sz w:val="16"/>
-                <w:szCs w:val="16"/>
-              </w:rPr>
-            </w:pPr>
-            <w:r>
-              <w:rPr>
-                <w:rFonts w:ascii="Cascadia Mono" w:eastAsiaTheme="minorEastAsia" w:hAnsi="Cascadia Mono" w:cs="Cascadia Mono"/>
-                <w:sz w:val="16"/>
-                <w:szCs w:val="16"/>
-                <w:lang w:val="de-CH"/>
-              </w:rPr>
-              <w:t xml:space="preserve">            </w:t>
-            </w:r>
-            <w:r>
-              <w:rPr>
-                <w:rFonts w:ascii="Cascadia Mono" w:eastAsiaTheme="minorEastAsia" w:hAnsi="Cascadia Mono" w:cs="Cascadia Mono"/>
-                <w:sz w:val="16"/>
-                <w:szCs w:val="16"/>
-                <w:lang w:val="de-CH"/>
-              </w:rPr>
-              <w:t>DefaultIfEmpty(</w:t>
+              <w:t xml:space="preserve"> c).</w:t>
+            </w:r>
+          </w:p>
+          <w:p>
+            <w:pPr>
+              <w:autoSpaceDE w:val="0"/>
+              <w:autoSpaceDN w:val="0"/>
+              <w:adjustRightInd w:val="0"/>
+              <w:rPr>
+                <w:rFonts w:ascii="Cascadia Mono" w:eastAsiaTheme="minorEastAsia" w:hAnsi="Cascadia Mono" w:cs="Cascadia Mono"/>
+                <w:sz w:val="16"/>
+                <w:szCs w:val="16"/>
+              </w:rPr>
+            </w:pPr>
+            <w:r>
+              <w:rPr>
+                <w:rFonts w:ascii="Cascadia Mono" w:eastAsiaTheme="minorEastAsia" w:hAnsi="Cascadia Mono" w:cs="Cascadia Mono"/>
+                <w:sz w:val="16"/>
+                <w:szCs w:val="16"/>
+                <w:lang w:val="de-CH"/>
+              </w:rPr>
+              <w:t xml:space="preserve">            DefaultIfEmpty(</w:t>
             </w:r>
             <w:r>
               <w:rPr>
@@ -5024,15 +4938,7 @@
                 <w:sz w:val="16"/>
                 <w:szCs w:val="16"/>
               </w:rPr>
-              <w:t xml:space="preserve"> Customer()</w:t>
-            </w:r>
-            <w:r>
-              <w:rPr>
-                <w:rFonts w:ascii="Cascadia Mono" w:eastAsiaTheme="minorEastAsia" w:hAnsi="Cascadia Mono" w:cs="Cascadia Mono"/>
-                <w:sz w:val="16"/>
-                <w:szCs w:val="16"/>
-              </w:rPr>
-              <w:t>).</w:t>
+              <w:t xml:space="preserve"> Customer()).</w:t>
             </w:r>
           </w:p>
           <w:p>
@@ -5114,43 +5020,27 @@
                 <w:sz w:val="16"/>
                 <w:szCs w:val="16"/>
               </w:rPr>
-              <w:t xml:space="preserve"> = customers.Where(c =&gt; c.CustomerID == 85)</w:t>
-            </w:r>
-            <w:r>
-              <w:rPr>
-                <w:rFonts w:ascii="Cascadia Mono" w:eastAsiaTheme="minorEastAsia" w:hAnsi="Cascadia Mono" w:cs="Cascadia Mono"/>
-                <w:sz w:val="16"/>
-                <w:szCs w:val="16"/>
-              </w:rPr>
-              <w:t>.</w:t>
-            </w:r>
-          </w:p>
-          <w:p>
-            <w:pPr>
-              <w:autoSpaceDE w:val="0"/>
-              <w:autoSpaceDN w:val="0"/>
-              <w:adjustRightInd w:val="0"/>
-              <w:rPr>
-                <w:rFonts w:ascii="Cascadia Mono" w:eastAsiaTheme="minorEastAsia" w:hAnsi="Cascadia Mono" w:cs="Cascadia Mono"/>
-                <w:sz w:val="16"/>
-                <w:szCs w:val="16"/>
-              </w:rPr>
-            </w:pPr>
-            <w:r>
-              <w:rPr>
-                <w:rFonts w:ascii="Cascadia Mono" w:eastAsiaTheme="minorEastAsia" w:hAnsi="Cascadia Mono" w:cs="Cascadia Mono"/>
-                <w:sz w:val="16"/>
-                <w:szCs w:val="16"/>
-              </w:rPr>
-              <w:t xml:space="preserve">            </w:t>
-            </w:r>
-            <w:r>
-              <w:rPr>
-                <w:rFonts w:ascii="Cascadia Mono" w:eastAsiaTheme="minorEastAsia" w:hAnsi="Cascadia Mono" w:cs="Cascadia Mono"/>
-                <w:sz w:val="16"/>
-                <w:szCs w:val="16"/>
-              </w:rPr>
-              <w:t>DefaultIfEmpty(</w:t>
+              <w:t xml:space="preserve"> = customers.Where(c =&gt; c.CustomerID == 85).</w:t>
+            </w:r>
+          </w:p>
+          <w:p>
+            <w:pPr>
+              <w:autoSpaceDE w:val="0"/>
+              <w:autoSpaceDN w:val="0"/>
+              <w:adjustRightInd w:val="0"/>
+              <w:rPr>
+                <w:rFonts w:ascii="Cascadia Mono" w:eastAsiaTheme="minorEastAsia" w:hAnsi="Cascadia Mono" w:cs="Cascadia Mono"/>
+                <w:sz w:val="16"/>
+                <w:szCs w:val="16"/>
+              </w:rPr>
+            </w:pPr>
+            <w:r>
+              <w:rPr>
+                <w:rFonts w:ascii="Cascadia Mono" w:eastAsiaTheme="minorEastAsia" w:hAnsi="Cascadia Mono" w:cs="Cascadia Mono"/>
+                <w:sz w:val="16"/>
+                <w:szCs w:val="16"/>
+              </w:rPr>
+              <w:t xml:space="preserve">            DefaultIfEmpty(</w:t>
             </w:r>
             <w:r>
               <w:rPr>
@@ -5187,15 +5077,7 @@
                 <w:sz w:val="16"/>
                 <w:szCs w:val="16"/>
               </w:rPr>
-              <w:t xml:space="preserve">            </w:t>
-            </w:r>
-            <w:r>
-              <w:rPr>
-                <w:rFonts w:ascii="Cascadia Mono" w:eastAsiaTheme="minorEastAsia" w:hAnsi="Cascadia Mono" w:cs="Cascadia Mono"/>
-                <w:sz w:val="16"/>
-                <w:szCs w:val="16"/>
-              </w:rPr>
-              <w:t>Single();</w:t>
+              <w:t xml:space="preserve">            Single();</w:t>
             </w:r>
           </w:p>
           <w:p>
@@ -5570,16 +5452,7 @@
                 <w:szCs w:val="16"/>
                 <w:lang w:val="de-CH"/>
               </w:rPr>
-              <w:t xml:space="preserve">           </w:t>
-            </w:r>
-            <w:r>
-              <w:rPr>
-                <w:rFonts w:ascii="Cascadia Mono" w:eastAsiaTheme="minorEastAsia" w:hAnsi="Cascadia Mono" w:cs="Cascadia Mono"/>
-                <w:sz w:val="16"/>
-                <w:szCs w:val="16"/>
-                <w:lang w:val="de-CH"/>
-              </w:rPr>
-              <w:t xml:space="preserve"> OrderBy(o =&gt; o.Cost).</w:t>
+              <w:t xml:space="preserve">            OrderBy(o =&gt; o.Cost).</w:t>
             </w:r>
           </w:p>
           <w:p>
@@ -5821,16 +5694,7 @@
                 <w:szCs w:val="16"/>
                 <w:lang w:val="de-CH"/>
               </w:rPr>
-              <w:t xml:space="preserve"> c</w:t>
-            </w:r>
-            <w:r>
-              <w:rPr>
-                <w:rFonts w:ascii="Cascadia Mono" w:eastAsiaTheme="minorEastAsia" w:hAnsi="Cascadia Mono" w:cs="Cascadia Mono"/>
-                <w:sz w:val="16"/>
-                <w:szCs w:val="16"/>
-                <w:lang w:val="de-CH"/>
-              </w:rPr>
-              <w:t>.CustomerID).SingleOrDefault();</w:t>
+              <w:t xml:space="preserve"> c.CustomerID).SingleOrDefault();</w:t>
             </w:r>
             <w:r>
               <w:rPr>
@@ -5920,16 +5784,7 @@
                 <w:szCs w:val="16"/>
                 <w:lang w:val="de-CH"/>
               </w:rPr>
-              <w:t xml:space="preserve">       </w:t>
-            </w:r>
-            <w:r>
-              <w:rPr>
-                <w:rFonts w:ascii="Cascadia Mono" w:eastAsiaTheme="minorEastAsia" w:hAnsi="Cascadia Mono" w:cs="Cascadia Mono"/>
-                <w:sz w:val="16"/>
-                <w:szCs w:val="16"/>
-                <w:lang w:val="de-CH"/>
-              </w:rPr>
-              <w:t xml:space="preserve"> Select(o =&gt; o.CustomerID).</w:t>
+              <w:t xml:space="preserve">        Select(o =&gt; o.CustomerID).</w:t>
             </w:r>
           </w:p>
           <w:p>
@@ -6167,35 +6022,7 @@
                 <w:sz w:val="24"/>
               </w:rPr>
               <w:lastRenderedPageBreak/>
-              <w:t>Set</w:t>
-            </w:r>
-            <w:r>
-              <w:rPr>
-                <w:b/>
-                <w:sz w:val="24"/>
-              </w:rPr>
-              <w:t xml:space="preserve"> Operators (</w:t>
-            </w:r>
-            <w:r>
-              <w:rPr>
-                <w:b/>
-                <w:sz w:val="24"/>
-              </w:rPr>
-              <w:t>Zip</w:t>
-            </w:r>
-            <w:r>
-              <w:rPr>
-                <w:b/>
-                <w:sz w:val="24"/>
-              </w:rPr>
-              <w:t xml:space="preserve">, </w:t>
-            </w:r>
-            <w:r>
-              <w:rPr>
-                <w:b/>
-                <w:sz w:val="24"/>
-              </w:rPr>
-              <w:t xml:space="preserve">Distinct, Except, Intersect, Union, Concat, </w:t>
+              <w:t xml:space="preserve">Set Operators (Zip, Distinct, Except, Intersect, Union, Concat, </w:t>
             </w:r>
             <w:r>
               <w:rPr>
@@ -9273,6 +9100,7 @@
                 <w:rFonts w:ascii="Cascadia Mono" w:eastAsiaTheme="minorEastAsia" w:hAnsi="Cascadia Mono" w:cs="Cascadia Mono"/>
                 <w:sz w:val="16"/>
                 <w:szCs w:val="16"/>
+                <w:lang w:val="de-CH"/>
               </w:rPr>
             </w:pPr>
             <w:r>
@@ -9290,6 +9118,7 @@
                 <w:color w:val="0000FF"/>
                 <w:sz w:val="16"/>
                 <w:szCs w:val="16"/>
+                <w:lang w:val="de-CH"/>
               </w:rPr>
               <w:t>select</w:t>
             </w:r>
@@ -9298,6 +9127,7 @@
                 <w:rFonts w:ascii="Cascadia Mono" w:eastAsiaTheme="minorEastAsia" w:hAnsi="Cascadia Mono" w:cs="Cascadia Mono"/>
                 <w:sz w:val="16"/>
                 <w:szCs w:val="16"/>
+                <w:lang w:val="de-CH"/>
               </w:rPr>
               <w:t xml:space="preserve"> n)</w:t>
             </w:r>
@@ -9311,38 +9141,25 @@
                 <w:rFonts w:ascii="Cascadia Mono" w:eastAsiaTheme="minorEastAsia" w:hAnsi="Cascadia Mono" w:cs="Cascadia Mono"/>
                 <w:sz w:val="16"/>
                 <w:szCs w:val="16"/>
-              </w:rPr>
-            </w:pPr>
-            <w:r>
-              <w:rPr>
-                <w:rFonts w:ascii="Cascadia Mono" w:eastAsiaTheme="minorEastAsia" w:hAnsi="Cascadia Mono" w:cs="Cascadia Mono"/>
-                <w:sz w:val="16"/>
-                <w:szCs w:val="16"/>
-              </w:rPr>
-              <w:t xml:space="preserve">             .</w:t>
-            </w:r>
-            <w:r>
-              <w:rPr>
-                <w:rFonts w:ascii="Cascadia Mono" w:eastAsiaTheme="minorEastAsia" w:hAnsi="Cascadia Mono" w:cs="Cascadia Mono"/>
-                <w:sz w:val="16"/>
-                <w:szCs w:val="16"/>
-              </w:rPr>
-              <w:t>Concat</w:t>
-            </w:r>
-            <w:r>
-              <w:rPr>
-                <w:rFonts w:ascii="Cascadia Mono" w:eastAsiaTheme="minorEastAsia" w:hAnsi="Cascadia Mono" w:cs="Cascadia Mono"/>
-                <w:sz w:val="16"/>
-                <w:szCs w:val="16"/>
-              </w:rPr>
-              <w:t>(</w:t>
-            </w:r>
-            <w:r>
-              <w:rPr>
-                <w:rFonts w:ascii="Cascadia Mono" w:eastAsiaTheme="minorEastAsia" w:hAnsi="Cascadia Mono" w:cs="Cascadia Mono"/>
-                <w:color w:val="0000FF"/>
-                <w:sz w:val="16"/>
-                <w:szCs w:val="16"/>
+                <w:lang w:val="de-CH"/>
+              </w:rPr>
+            </w:pPr>
+            <w:r>
+              <w:rPr>
+                <w:rFonts w:ascii="Cascadia Mono" w:eastAsiaTheme="minorEastAsia" w:hAnsi="Cascadia Mono" w:cs="Cascadia Mono"/>
+                <w:sz w:val="16"/>
+                <w:szCs w:val="16"/>
+                <w:lang w:val="de-CH"/>
+              </w:rPr>
+              <w:t xml:space="preserve">             .Concat(</w:t>
+            </w:r>
+            <w:r>
+              <w:rPr>
+                <w:rFonts w:ascii="Cascadia Mono" w:eastAsiaTheme="minorEastAsia" w:hAnsi="Cascadia Mono" w:cs="Cascadia Mono"/>
+                <w:color w:val="0000FF"/>
+                <w:sz w:val="16"/>
+                <w:szCs w:val="16"/>
+                <w:lang w:val="de-CH"/>
               </w:rPr>
               <w:t>from</w:t>
             </w:r>
@@ -9351,6 +9168,7 @@
                 <w:rFonts w:ascii="Cascadia Mono" w:eastAsiaTheme="minorEastAsia" w:hAnsi="Cascadia Mono" w:cs="Cascadia Mono"/>
                 <w:sz w:val="16"/>
                 <w:szCs w:val="16"/>
+                <w:lang w:val="de-CH"/>
               </w:rPr>
               <w:t xml:space="preserve"> n </w:t>
             </w:r>
@@ -9360,6 +9178,7 @@
                 <w:color w:val="0000FF"/>
                 <w:sz w:val="16"/>
                 <w:szCs w:val="16"/>
+                <w:lang w:val="de-CH"/>
               </w:rPr>
               <w:t>in</w:t>
             </w:r>
@@ -9368,6 +9187,7 @@
                 <w:rFonts w:ascii="Cascadia Mono" w:eastAsiaTheme="minorEastAsia" w:hAnsi="Cascadia Mono" w:cs="Cascadia Mono"/>
                 <w:sz w:val="16"/>
                 <w:szCs w:val="16"/>
+                <w:lang w:val="de-CH"/>
               </w:rPr>
               <w:t xml:space="preserve"> numbers2</w:t>
             </w:r>
@@ -9388,6 +9208,7 @@
                 <w:rFonts w:ascii="Cascadia Mono" w:eastAsiaTheme="minorEastAsia" w:hAnsi="Cascadia Mono" w:cs="Cascadia Mono"/>
                 <w:sz w:val="16"/>
                 <w:szCs w:val="16"/>
+                <w:lang w:val="de-CH"/>
               </w:rPr>
               <w:t xml:space="preserve">                     </w:t>
             </w:r>
@@ -10474,13 +10295,15 @@
                 <w:rFonts w:ascii="Cascadia Mono" w:eastAsiaTheme="minorEastAsia" w:hAnsi="Cascadia Mono" w:cs="Cascadia Mono"/>
                 <w:sz w:val="16"/>
                 <w:szCs w:val="16"/>
-              </w:rPr>
-            </w:pPr>
-            <w:r>
-              <w:rPr>
-                <w:rFonts w:ascii="Cascadia Mono" w:eastAsiaTheme="minorEastAsia" w:hAnsi="Cascadia Mono" w:cs="Cascadia Mono"/>
-                <w:sz w:val="16"/>
-                <w:szCs w:val="16"/>
+                <w:lang w:val="de-CH"/>
+              </w:rPr>
+            </w:pPr>
+            <w:r>
+              <w:rPr>
+                <w:rFonts w:ascii="Cascadia Mono" w:eastAsiaTheme="minorEastAsia" w:hAnsi="Cascadia Mono" w:cs="Cascadia Mono"/>
+                <w:sz w:val="16"/>
+                <w:szCs w:val="16"/>
+                <w:lang w:val="de-CH"/>
               </w:rPr>
               <w:t>};</w:t>
             </w:r>
@@ -10514,16 +10337,7 @@
                 <w:szCs w:val="16"/>
                 <w:lang w:val="de-CH"/>
               </w:rPr>
-              <w:t xml:space="preserve"> grp</w:t>
-            </w:r>
-            <w:r>
-              <w:rPr>
-                <w:rFonts w:ascii="Cascadia Mono" w:eastAsiaTheme="minorEastAsia" w:hAnsi="Cascadia Mono" w:cs="Cascadia Mono"/>
-                <w:sz w:val="16"/>
-                <w:szCs w:val="16"/>
-                <w:lang w:val="de-CH"/>
-              </w:rPr>
-              <w:t xml:space="preserve">ByAge = </w:t>
+              <w:t xml:space="preserve"> grpByAge = </w:t>
             </w:r>
             <w:r>
               <w:rPr>
@@ -10580,6 +10394,7 @@
                 <w:rFonts w:ascii="Cascadia Mono" w:eastAsiaTheme="minorEastAsia" w:hAnsi="Cascadia Mono" w:cs="Cascadia Mono"/>
                 <w:sz w:val="16"/>
                 <w:szCs w:val="16"/>
+                <w:lang w:val="de-CH"/>
               </w:rPr>
               <w:t xml:space="preserve">               </w:t>
             </w:r>
@@ -11138,7 +10953,14 @@
                 <w:sz w:val="28"/>
               </w:rPr>
               <w:lastRenderedPageBreak/>
-              <w:t xml:space="preserve">Conversions </w:t>
+              <w:t>Generators</w:t>
+            </w:r>
+            <w:r>
+              <w:rPr>
+                <w:b/>
+                <w:sz w:val="28"/>
+              </w:rPr>
+              <w:t xml:space="preserve"> </w:t>
             </w:r>
           </w:p>
         </w:tc>
@@ -11163,7 +10985,13 @@
               <w:rPr>
                 <w:b/>
               </w:rPr>
-              <w:t xml:space="preserve">ToArray </w:t>
+              <w:t>Range</w:t>
+            </w:r>
+            <w:r>
+              <w:rPr>
+                <w:b/>
+              </w:rPr>
+              <w:t xml:space="preserve"> </w:t>
             </w:r>
           </w:p>
         </w:tc>
@@ -11184,110 +11012,94 @@
           </w:tcPr>
           <w:p>
             <w:pPr>
-              <w:rPr>
-                <w:sz w:val="16"/>
-                <w:szCs w:val="16"/>
-                <w:lang w:val="de-CH"/>
-              </w:rPr>
-            </w:pPr>
-            <w:r>
-              <w:rPr>
-                <w:b/>
-                <w:sz w:val="16"/>
-                <w:szCs w:val="16"/>
-                <w:lang w:val="de-CH"/>
-              </w:rPr>
-              <w:t xml:space="preserve"> </w:t>
-            </w:r>
-          </w:p>
-          <w:p>
-            <w:pPr>
-              <w:autoSpaceDE w:val="0"/>
-              <w:autoSpaceDN w:val="0"/>
-              <w:adjustRightInd w:val="0"/>
-              <w:rPr>
-                <w:rFonts w:ascii="Cascadia Mono" w:eastAsiaTheme="minorEastAsia" w:hAnsi="Cascadia Mono" w:cs="Cascadia Mono"/>
-                <w:sz w:val="16"/>
-                <w:szCs w:val="16"/>
-                <w:lang w:val="de-CH"/>
-              </w:rPr>
-            </w:pPr>
-            <w:r>
-              <w:rPr>
-                <w:rFonts w:ascii="Cascadia Mono" w:eastAsiaTheme="minorEastAsia" w:hAnsi="Cascadia Mono" w:cs="Cascadia Mono"/>
-                <w:color w:val="0000FF"/>
-                <w:sz w:val="16"/>
-                <w:szCs w:val="16"/>
-                <w:lang w:val="de-CH"/>
-              </w:rPr>
-              <w:t>string</w:t>
-            </w:r>
-            <w:r>
-              <w:rPr>
-                <w:rFonts w:ascii="Cascadia Mono" w:eastAsiaTheme="minorEastAsia" w:hAnsi="Cascadia Mono" w:cs="Cascadia Mono"/>
-                <w:sz w:val="16"/>
-                <w:szCs w:val="16"/>
-                <w:lang w:val="de-CH"/>
-              </w:rPr>
-              <w:t>[] names = (</w:t>
-            </w:r>
-            <w:r>
-              <w:rPr>
-                <w:rFonts w:ascii="Cascadia Mono" w:eastAsiaTheme="minorEastAsia" w:hAnsi="Cascadia Mono" w:cs="Cascadia Mono"/>
-                <w:color w:val="0000FF"/>
-                <w:sz w:val="16"/>
-                <w:szCs w:val="16"/>
-                <w:lang w:val="de-CH"/>
-              </w:rPr>
-              <w:t>from</w:t>
-            </w:r>
-            <w:r>
-              <w:rPr>
-                <w:rFonts w:ascii="Cascadia Mono" w:eastAsiaTheme="minorEastAsia" w:hAnsi="Cascadia Mono" w:cs="Cascadia Mono"/>
-                <w:sz w:val="16"/>
-                <w:szCs w:val="16"/>
-                <w:lang w:val="de-CH"/>
-              </w:rPr>
-              <w:t xml:space="preserve"> c </w:t>
-            </w:r>
-            <w:r>
-              <w:rPr>
-                <w:rFonts w:ascii="Cascadia Mono" w:eastAsiaTheme="minorEastAsia" w:hAnsi="Cascadia Mono" w:cs="Cascadia Mono"/>
-                <w:color w:val="0000FF"/>
-                <w:sz w:val="16"/>
-                <w:szCs w:val="16"/>
-                <w:lang w:val="de-CH"/>
-              </w:rPr>
-              <w:t>in</w:t>
-            </w:r>
-            <w:r>
-              <w:rPr>
-                <w:rFonts w:ascii="Cascadia Mono" w:eastAsiaTheme="minorEastAsia" w:hAnsi="Cascadia Mono" w:cs="Cascadia Mono"/>
-                <w:sz w:val="16"/>
-                <w:szCs w:val="16"/>
-                <w:lang w:val="de-CH"/>
-              </w:rPr>
-              <w:t xml:space="preserve"> customers </w:t>
-            </w:r>
-            <w:r>
-              <w:rPr>
-                <w:rFonts w:ascii="Cascadia Mono" w:eastAsiaTheme="minorEastAsia" w:hAnsi="Cascadia Mono" w:cs="Cascadia Mono"/>
-                <w:color w:val="0000FF"/>
-                <w:sz w:val="16"/>
-                <w:szCs w:val="16"/>
-                <w:lang w:val="de-CH"/>
-              </w:rPr>
-              <w:t>select</w:t>
-            </w:r>
-            <w:r>
-              <w:rPr>
-                <w:rFonts w:ascii="Cascadia Mono" w:eastAsiaTheme="minorEastAsia" w:hAnsi="Cascadia Mono" w:cs="Cascadia Mono"/>
-                <w:sz w:val="16"/>
-                <w:szCs w:val="16"/>
-                <w:lang w:val="de-CH"/>
-              </w:rPr>
-              <w:t xml:space="preserve"> c.Name).ToArray();</w:t>
-            </w:r>
+              <w:autoSpaceDE w:val="0"/>
+              <w:autoSpaceDN w:val="0"/>
+              <w:adjustRightInd w:val="0"/>
+              <w:rPr>
+                <w:rFonts w:ascii="Cascadia Mono" w:eastAsiaTheme="minorEastAsia" w:hAnsi="Cascadia Mono" w:cs="Cascadia Mono"/>
+                <w:color w:val="0000FF"/>
+                <w:sz w:val="19"/>
+                <w:szCs w:val="19"/>
+              </w:rPr>
+            </w:pPr>
+          </w:p>
+          <w:p>
+            <w:pPr>
+              <w:autoSpaceDE w:val="0"/>
+              <w:autoSpaceDN w:val="0"/>
+              <w:adjustRightInd w:val="0"/>
+              <w:rPr>
+                <w:rFonts w:ascii="Cascadia Mono" w:eastAsiaTheme="minorEastAsia" w:hAnsi="Cascadia Mono" w:cs="Cascadia Mono"/>
+                <w:sz w:val="19"/>
+                <w:szCs w:val="19"/>
+              </w:rPr>
+            </w:pPr>
+            <w:r>
+              <w:rPr>
+                <w:rFonts w:ascii="Cascadia Mono" w:eastAsiaTheme="minorEastAsia" w:hAnsi="Cascadia Mono" w:cs="Cascadia Mono"/>
+                <w:color w:val="008000"/>
+                <w:sz w:val="19"/>
+                <w:szCs w:val="19"/>
+              </w:rPr>
+              <w:t>// Sequence 1,2,3,4,5</w:t>
+            </w:r>
+          </w:p>
+          <w:p>
+            <w:pPr>
+              <w:autoSpaceDE w:val="0"/>
+              <w:autoSpaceDN w:val="0"/>
+              <w:adjustRightInd w:val="0"/>
+              <w:rPr>
+                <w:rFonts w:ascii="Cascadia Mono" w:eastAsiaTheme="minorEastAsia" w:hAnsi="Cascadia Mono" w:cs="Cascadia Mono"/>
+                <w:sz w:val="19"/>
+                <w:szCs w:val="19"/>
+              </w:rPr>
+            </w:pPr>
+            <w:r>
+              <w:rPr>
+                <w:rFonts w:ascii="Cascadia Mono" w:eastAsiaTheme="minorEastAsia" w:hAnsi="Cascadia Mono" w:cs="Cascadia Mono"/>
+                <w:sz w:val="19"/>
+                <w:szCs w:val="19"/>
+              </w:rPr>
+              <w:t>IEnumerable&lt;</w:t>
+            </w:r>
+            <w:r>
+              <w:rPr>
+                <w:rFonts w:ascii="Cascadia Mono" w:eastAsiaTheme="minorEastAsia" w:hAnsi="Cascadia Mono" w:cs="Cascadia Mono"/>
+                <w:color w:val="0000FF"/>
+                <w:sz w:val="19"/>
+                <w:szCs w:val="19"/>
+              </w:rPr>
+              <w:t>int</w:t>
+            </w:r>
+            <w:r>
+              <w:rPr>
+                <w:rFonts w:ascii="Cascadia Mono" w:eastAsiaTheme="minorEastAsia" w:hAnsi="Cascadia Mono" w:cs="Cascadia Mono"/>
+                <w:sz w:val="19"/>
+                <w:szCs w:val="19"/>
+              </w:rPr>
+              <w:t xml:space="preserve">&gt; </w:t>
+            </w:r>
+            <w:r>
+              <w:rPr>
+                <w:rFonts w:ascii="Cascadia Mono" w:eastAsiaTheme="minorEastAsia" w:hAnsi="Cascadia Mono" w:cs="Cascadia Mono"/>
+                <w:sz w:val="19"/>
+                <w:szCs w:val="19"/>
+              </w:rPr>
+              <w:t>numbers = Enumerable.Range(1, 5);</w:t>
+            </w:r>
+          </w:p>
+          <w:p>
+            <w:pPr>
+              <w:autoSpaceDE w:val="0"/>
+              <w:autoSpaceDN w:val="0"/>
+              <w:adjustRightInd w:val="0"/>
+              <w:rPr>
+                <w:rFonts w:ascii="Cascadia Mono" w:eastAsiaTheme="minorEastAsia" w:hAnsi="Cascadia Mono" w:cs="Cascadia Mono"/>
+                <w:sz w:val="16"/>
+                <w:szCs w:val="16"/>
+              </w:rPr>
+            </w:pPr>
           </w:p>
         </w:tc>
       </w:tr>
@@ -11314,14 +11126,14 @@
               <w:rPr>
                 <w:b/>
               </w:rPr>
-              <w:t xml:space="preserve">ToDictionary </w:t>
+              <w:t>Repeat</w:t>
             </w:r>
           </w:p>
         </w:tc>
       </w:tr>
       <w:tr>
         <w:trPr>
-          <w:trHeight w:val="2830"/>
+          <w:trHeight w:val="968"/>
         </w:trPr>
         <w:tc>
           <w:tcPr>
@@ -11335,17 +11147,133 @@
           </w:tcPr>
           <w:p>
             <w:pPr>
-              <w:rPr>
-                <w:sz w:val="16"/>
-                <w:szCs w:val="16"/>
-              </w:rPr>
-            </w:pPr>
-            <w:r>
+              <w:autoSpaceDE w:val="0"/>
+              <w:autoSpaceDN w:val="0"/>
+              <w:adjustRightInd w:val="0"/>
               <w:rPr>
                 <w:b/>
                 <w:sz w:val="16"/>
                 <w:szCs w:val="16"/>
               </w:rPr>
+            </w:pPr>
+          </w:p>
+          <w:p>
+            <w:pPr>
+              <w:autoSpaceDE w:val="0"/>
+              <w:autoSpaceDN w:val="0"/>
+              <w:adjustRightInd w:val="0"/>
+              <w:rPr>
+                <w:rFonts w:ascii="Cascadia Mono" w:eastAsiaTheme="minorEastAsia" w:hAnsi="Cascadia Mono" w:cs="Cascadia Mono"/>
+                <w:sz w:val="19"/>
+                <w:szCs w:val="19"/>
+              </w:rPr>
+            </w:pPr>
+            <w:r>
+              <w:rPr>
+                <w:rFonts w:ascii="Cascadia Mono" w:eastAsiaTheme="minorEastAsia" w:hAnsi="Cascadia Mono" w:cs="Cascadia Mono"/>
+                <w:color w:val="008000"/>
+                <w:sz w:val="19"/>
+                <w:szCs w:val="19"/>
+              </w:rPr>
+              <w:t>// Sequence 1,1,1,1,1</w:t>
+            </w:r>
+          </w:p>
+          <w:p>
+            <w:pPr>
+              <w:autoSpaceDE w:val="0"/>
+              <w:autoSpaceDN w:val="0"/>
+              <w:adjustRightInd w:val="0"/>
+              <w:rPr>
+                <w:rFonts w:ascii="Cascadia Mono" w:eastAsiaTheme="minorEastAsia" w:hAnsi="Cascadia Mono" w:cs="Cascadia Mono"/>
+                <w:sz w:val="19"/>
+                <w:szCs w:val="19"/>
+              </w:rPr>
+            </w:pPr>
+            <w:r>
+              <w:rPr>
+                <w:rFonts w:ascii="Cascadia Mono" w:eastAsiaTheme="minorEastAsia" w:hAnsi="Cascadia Mono" w:cs="Cascadia Mono"/>
+                <w:sz w:val="19"/>
+                <w:szCs w:val="19"/>
+              </w:rPr>
+              <w:t>IEnumerable&lt;</w:t>
+            </w:r>
+            <w:r>
+              <w:rPr>
+                <w:rFonts w:ascii="Cascadia Mono" w:eastAsiaTheme="minorEastAsia" w:hAnsi="Cascadia Mono" w:cs="Cascadia Mono"/>
+                <w:color w:val="0000FF"/>
+                <w:sz w:val="19"/>
+                <w:szCs w:val="19"/>
+              </w:rPr>
+              <w:t>int</w:t>
+            </w:r>
+            <w:r>
+              <w:rPr>
+                <w:rFonts w:ascii="Cascadia Mono" w:eastAsiaTheme="minorEastAsia" w:hAnsi="Cascadia Mono" w:cs="Cascadia Mono"/>
+                <w:sz w:val="19"/>
+                <w:szCs w:val="19"/>
+              </w:rPr>
+              <w:t>&gt; numbers = Enumerable.Repeat(1, 5);</w:t>
+            </w:r>
+          </w:p>
+          <w:p>
+            <w:pPr>
+              <w:autoSpaceDE w:val="0"/>
+              <w:autoSpaceDN w:val="0"/>
+              <w:adjustRightInd w:val="0"/>
+              <w:rPr>
+                <w:rFonts w:ascii="Cascadia Mono" w:eastAsiaTheme="minorEastAsia" w:hAnsi="Cascadia Mono" w:cs="Cascadia Mono"/>
+                <w:sz w:val="16"/>
+                <w:szCs w:val="16"/>
+              </w:rPr>
+            </w:pPr>
+          </w:p>
+        </w:tc>
+      </w:tr>
+      <w:tr>
+        <w:tblPrEx>
+          <w:tblCellMar>
+            <w:top w:w="35" w:type="dxa"/>
+            <w:right w:w="115" w:type="dxa"/>
+          </w:tblCellMar>
+        </w:tblPrEx>
+        <w:trPr>
+          <w:trHeight w:val="1373"/>
+        </w:trPr>
+        <w:tc>
+          <w:tcPr>
+            <w:tcW w:w="10740" w:type="dxa"/>
+            <w:tcBorders>
+              <w:top w:val="single" w:sz="4" w:space="0" w:color="000000"/>
+              <w:left w:val="single" w:sz="4" w:space="0" w:color="000000"/>
+              <w:bottom w:val="single" w:sz="4" w:space="0" w:color="000000"/>
+              <w:right w:val="single" w:sz="4" w:space="0" w:color="000000"/>
+            </w:tcBorders>
+            <w:shd w:val="clear" w:color="auto" w:fill="F2DBDB"/>
+          </w:tcPr>
+          <w:p>
+            <w:r>
+              <w:rPr>
+                <w:b/>
+              </w:rPr>
+              <w:t>ATTENTION</w:t>
+            </w:r>
+            <w:r>
+              <w:rPr>
+                <w:b/>
+              </w:rPr>
+              <w:t xml:space="preserve">: </w:t>
+            </w:r>
+          </w:p>
+          <w:p>
+            <w:pPr>
+              <w:rPr>
+                <w:sz w:val="20"/>
+              </w:rPr>
+            </w:pPr>
+            <w:r>
+              <w:rPr>
+                <w:sz w:val="20"/>
+              </w:rPr>
               <w:t xml:space="preserve"> </w:t>
             </w:r>
           </w:p>
@@ -11356,511 +11284,47 @@
               <w:adjustRightInd w:val="0"/>
               <w:rPr>
                 <w:rFonts w:ascii="Cascadia Mono" w:eastAsiaTheme="minorEastAsia" w:hAnsi="Cascadia Mono" w:cs="Cascadia Mono"/>
-                <w:sz w:val="16"/>
-                <w:szCs w:val="16"/>
-              </w:rPr>
-            </w:pPr>
-            <w:r>
-              <w:rPr>
-                <w:rFonts w:ascii="Cascadia Mono" w:eastAsiaTheme="minorEastAsia" w:hAnsi="Cascadia Mono" w:cs="Cascadia Mono"/>
-                <w:sz w:val="16"/>
-                <w:szCs w:val="16"/>
-              </w:rPr>
-              <w:t>Dictionary&lt;</w:t>
-            </w:r>
-            <w:r>
-              <w:rPr>
-                <w:rFonts w:ascii="Cascadia Mono" w:eastAsiaTheme="minorEastAsia" w:hAnsi="Cascadia Mono" w:cs="Cascadia Mono"/>
-                <w:color w:val="0000FF"/>
-                <w:sz w:val="16"/>
-                <w:szCs w:val="16"/>
-              </w:rPr>
-              <w:t>int</w:t>
-            </w:r>
-            <w:r>
-              <w:rPr>
-                <w:rFonts w:ascii="Cascadia Mono" w:eastAsiaTheme="minorEastAsia" w:hAnsi="Cascadia Mono" w:cs="Cascadia Mono"/>
-                <w:sz w:val="16"/>
-                <w:szCs w:val="16"/>
-              </w:rPr>
-              <w:t>, Customer&gt; col = customers.ToDictionary(c =&gt; c.CustomerID);</w:t>
-            </w:r>
-          </w:p>
-          <w:p>
-            <w:pPr>
-              <w:autoSpaceDE w:val="0"/>
-              <w:autoSpaceDN w:val="0"/>
-              <w:adjustRightInd w:val="0"/>
-              <w:rPr>
-                <w:rFonts w:ascii="Cascadia Mono" w:eastAsiaTheme="minorEastAsia" w:hAnsi="Cascadia Mono" w:cs="Cascadia Mono"/>
-                <w:sz w:val="16"/>
-                <w:szCs w:val="16"/>
-                <w:lang w:val="de-CH"/>
-              </w:rPr>
-            </w:pPr>
-            <w:r>
-              <w:rPr>
-                <w:rFonts w:ascii="Cascadia Mono" w:eastAsiaTheme="minorEastAsia" w:hAnsi="Cascadia Mono" w:cs="Cascadia Mono"/>
-                <w:sz w:val="16"/>
-                <w:szCs w:val="16"/>
-                <w:lang w:val="de-CH"/>
-              </w:rPr>
-              <w:t>Dictionary&lt;</w:t>
-            </w:r>
-            <w:r>
-              <w:rPr>
-                <w:rFonts w:ascii="Cascadia Mono" w:eastAsiaTheme="minorEastAsia" w:hAnsi="Cascadia Mono" w:cs="Cascadia Mono"/>
-                <w:color w:val="0000FF"/>
-                <w:sz w:val="16"/>
-                <w:szCs w:val="16"/>
-                <w:lang w:val="de-CH"/>
-              </w:rPr>
-              <w:t>string</w:t>
-            </w:r>
-            <w:r>
-              <w:rPr>
-                <w:rFonts w:ascii="Cascadia Mono" w:eastAsiaTheme="minorEastAsia" w:hAnsi="Cascadia Mono" w:cs="Cascadia Mono"/>
-                <w:sz w:val="16"/>
-                <w:szCs w:val="16"/>
-                <w:lang w:val="de-CH"/>
-              </w:rPr>
-              <w:t xml:space="preserve">, </w:t>
-            </w:r>
-            <w:r>
-              <w:rPr>
-                <w:rFonts w:ascii="Cascadia Mono" w:eastAsiaTheme="minorEastAsia" w:hAnsi="Cascadia Mono" w:cs="Cascadia Mono"/>
-                <w:color w:val="0000FF"/>
-                <w:sz w:val="16"/>
-                <w:szCs w:val="16"/>
-                <w:lang w:val="de-CH"/>
-              </w:rPr>
-              <w:t>double</w:t>
-            </w:r>
-            <w:r>
-              <w:rPr>
-                <w:rFonts w:ascii="Cascadia Mono" w:eastAsiaTheme="minorEastAsia" w:hAnsi="Cascadia Mono" w:cs="Cascadia Mono"/>
-                <w:sz w:val="16"/>
-                <w:szCs w:val="16"/>
-                <w:lang w:val="de-CH"/>
-              </w:rPr>
-              <w:t>&gt; customerOrdersWithMaxCost = (</w:t>
-            </w:r>
-            <w:r>
-              <w:rPr>
-                <w:rFonts w:ascii="Cascadia Mono" w:eastAsiaTheme="minorEastAsia" w:hAnsi="Cascadia Mono" w:cs="Cascadia Mono"/>
-                <w:color w:val="0000FF"/>
-                <w:sz w:val="16"/>
-                <w:szCs w:val="16"/>
-                <w:lang w:val="de-CH"/>
-              </w:rPr>
-              <w:t>from</w:t>
-            </w:r>
-            <w:r>
-              <w:rPr>
-                <w:rFonts w:ascii="Cascadia Mono" w:eastAsiaTheme="minorEastAsia" w:hAnsi="Cascadia Mono" w:cs="Cascadia Mono"/>
-                <w:sz w:val="16"/>
-                <w:szCs w:val="16"/>
-                <w:lang w:val="de-CH"/>
-              </w:rPr>
-              <w:t xml:space="preserve"> oc </w:t>
-            </w:r>
-            <w:r>
-              <w:rPr>
-                <w:rFonts w:ascii="Cascadia Mono" w:eastAsiaTheme="minorEastAsia" w:hAnsi="Cascadia Mono" w:cs="Cascadia Mono"/>
-                <w:color w:val="0000FF"/>
-                <w:sz w:val="16"/>
-                <w:szCs w:val="16"/>
-                <w:lang w:val="de-CH"/>
-              </w:rPr>
-              <w:t>in</w:t>
-            </w:r>
-          </w:p>
-          <w:p>
-            <w:pPr>
-              <w:autoSpaceDE w:val="0"/>
-              <w:autoSpaceDN w:val="0"/>
-              <w:adjustRightInd w:val="0"/>
-              <w:rPr>
-                <w:rFonts w:ascii="Cascadia Mono" w:eastAsiaTheme="minorEastAsia" w:hAnsi="Cascadia Mono" w:cs="Cascadia Mono"/>
-                <w:sz w:val="16"/>
-                <w:szCs w:val="16"/>
-                <w:lang w:val="de-CH"/>
-              </w:rPr>
-            </w:pPr>
-          </w:p>
-          <w:p>
-            <w:pPr>
-              <w:autoSpaceDE w:val="0"/>
-              <w:autoSpaceDN w:val="0"/>
-              <w:adjustRightInd w:val="0"/>
-              <w:rPr>
-                <w:rFonts w:ascii="Cascadia Mono" w:eastAsiaTheme="minorEastAsia" w:hAnsi="Cascadia Mono" w:cs="Cascadia Mono"/>
-                <w:sz w:val="16"/>
-                <w:szCs w:val="16"/>
-                <w:lang w:val="de-CH"/>
-              </w:rPr>
-            </w:pPr>
-            <w:r>
-              <w:rPr>
-                <w:rFonts w:ascii="Cascadia Mono" w:eastAsiaTheme="minorEastAsia" w:hAnsi="Cascadia Mono" w:cs="Cascadia Mono"/>
-                <w:sz w:val="16"/>
-                <w:szCs w:val="16"/>
-                <w:lang w:val="de-CH"/>
-              </w:rPr>
-              <w:t xml:space="preserve">    (</w:t>
-            </w:r>
-            <w:r>
-              <w:rPr>
-                <w:rFonts w:ascii="Cascadia Mono" w:eastAsiaTheme="minorEastAsia" w:hAnsi="Cascadia Mono" w:cs="Cascadia Mono"/>
-                <w:color w:val="0000FF"/>
-                <w:sz w:val="16"/>
-                <w:szCs w:val="16"/>
-                <w:lang w:val="de-CH"/>
-              </w:rPr>
-              <w:t>from</w:t>
-            </w:r>
-            <w:r>
-              <w:rPr>
-                <w:rFonts w:ascii="Cascadia Mono" w:eastAsiaTheme="minorEastAsia" w:hAnsi="Cascadia Mono" w:cs="Cascadia Mono"/>
-                <w:sz w:val="16"/>
-                <w:szCs w:val="16"/>
-                <w:lang w:val="de-CH"/>
-              </w:rPr>
-              <w:t xml:space="preserve"> o </w:t>
-            </w:r>
-            <w:r>
-              <w:rPr>
-                <w:rFonts w:ascii="Cascadia Mono" w:eastAsiaTheme="minorEastAsia" w:hAnsi="Cascadia Mono" w:cs="Cascadia Mono"/>
-                <w:color w:val="0000FF"/>
-                <w:sz w:val="16"/>
-                <w:szCs w:val="16"/>
-                <w:lang w:val="de-CH"/>
-              </w:rPr>
-              <w:t>in</w:t>
-            </w:r>
-            <w:r>
-              <w:rPr>
-                <w:rFonts w:ascii="Cascadia Mono" w:eastAsiaTheme="minorEastAsia" w:hAnsi="Cascadia Mono" w:cs="Cascadia Mono"/>
-                <w:sz w:val="16"/>
-                <w:szCs w:val="16"/>
-                <w:lang w:val="de-CH"/>
-              </w:rPr>
-              <w:t xml:space="preserve"> orders</w:t>
-            </w:r>
-          </w:p>
-          <w:p>
-            <w:pPr>
-              <w:autoSpaceDE w:val="0"/>
-              <w:autoSpaceDN w:val="0"/>
-              <w:adjustRightInd w:val="0"/>
-              <w:rPr>
-                <w:rFonts w:ascii="Cascadia Mono" w:eastAsiaTheme="minorEastAsia" w:hAnsi="Cascadia Mono" w:cs="Cascadia Mono"/>
-                <w:sz w:val="16"/>
-                <w:szCs w:val="16"/>
-                <w:lang w:val="de-CH"/>
-              </w:rPr>
-            </w:pPr>
-            <w:r>
-              <w:rPr>
-                <w:rFonts w:ascii="Cascadia Mono" w:eastAsiaTheme="minorEastAsia" w:hAnsi="Cascadia Mono" w:cs="Cascadia Mono"/>
-                <w:sz w:val="16"/>
-                <w:szCs w:val="16"/>
-                <w:lang w:val="de-CH"/>
-              </w:rPr>
-              <w:t xml:space="preserve">     </w:t>
-            </w:r>
-            <w:r>
-              <w:rPr>
-                <w:rFonts w:ascii="Cascadia Mono" w:eastAsiaTheme="minorEastAsia" w:hAnsi="Cascadia Mono" w:cs="Cascadia Mono"/>
-                <w:color w:val="0000FF"/>
-                <w:sz w:val="16"/>
-                <w:szCs w:val="16"/>
-                <w:lang w:val="de-CH"/>
-              </w:rPr>
-              <w:t>join</w:t>
-            </w:r>
-            <w:r>
-              <w:rPr>
-                <w:rFonts w:ascii="Cascadia Mono" w:eastAsiaTheme="minorEastAsia" w:hAnsi="Cascadia Mono" w:cs="Cascadia Mono"/>
-                <w:sz w:val="16"/>
-                <w:szCs w:val="16"/>
-                <w:lang w:val="de-CH"/>
-              </w:rPr>
-              <w:t xml:space="preserve"> c </w:t>
-            </w:r>
-            <w:r>
-              <w:rPr>
-                <w:rFonts w:ascii="Cascadia Mono" w:eastAsiaTheme="minorEastAsia" w:hAnsi="Cascadia Mono" w:cs="Cascadia Mono"/>
-                <w:color w:val="0000FF"/>
-                <w:sz w:val="16"/>
-                <w:szCs w:val="16"/>
-                <w:lang w:val="de-CH"/>
-              </w:rPr>
-              <w:t>in</w:t>
-            </w:r>
-            <w:r>
-              <w:rPr>
-                <w:rFonts w:ascii="Cascadia Mono" w:eastAsiaTheme="minorEastAsia" w:hAnsi="Cascadia Mono" w:cs="Cascadia Mono"/>
-                <w:sz w:val="16"/>
-                <w:szCs w:val="16"/>
-                <w:lang w:val="de-CH"/>
-              </w:rPr>
-              <w:t xml:space="preserve"> customers </w:t>
-            </w:r>
-            <w:r>
-              <w:rPr>
-                <w:rFonts w:ascii="Cascadia Mono" w:eastAsiaTheme="minorEastAsia" w:hAnsi="Cascadia Mono" w:cs="Cascadia Mono"/>
-                <w:color w:val="0000FF"/>
-                <w:sz w:val="16"/>
-                <w:szCs w:val="16"/>
-                <w:lang w:val="de-CH"/>
-              </w:rPr>
-              <w:t>on</w:t>
-            </w:r>
-            <w:r>
-              <w:rPr>
-                <w:rFonts w:ascii="Cascadia Mono" w:eastAsiaTheme="minorEastAsia" w:hAnsi="Cascadia Mono" w:cs="Cascadia Mono"/>
-                <w:sz w:val="16"/>
-                <w:szCs w:val="16"/>
-                <w:lang w:val="de-CH"/>
-              </w:rPr>
-              <w:t xml:space="preserve"> o.CustomerID </w:t>
-            </w:r>
-            <w:r>
-              <w:rPr>
-                <w:rFonts w:ascii="Cascadia Mono" w:eastAsiaTheme="minorEastAsia" w:hAnsi="Cascadia Mono" w:cs="Cascadia Mono"/>
-                <w:color w:val="0000FF"/>
-                <w:sz w:val="16"/>
-                <w:szCs w:val="16"/>
-                <w:lang w:val="de-CH"/>
-              </w:rPr>
-              <w:t>equals</w:t>
-            </w:r>
-            <w:r>
-              <w:rPr>
-                <w:rFonts w:ascii="Cascadia Mono" w:eastAsiaTheme="minorEastAsia" w:hAnsi="Cascadia Mono" w:cs="Cascadia Mono"/>
-                <w:sz w:val="16"/>
-                <w:szCs w:val="16"/>
-                <w:lang w:val="de-CH"/>
-              </w:rPr>
-              <w:t xml:space="preserve"> c.CustomerID</w:t>
-            </w:r>
-          </w:p>
-          <w:p>
-            <w:pPr>
-              <w:autoSpaceDE w:val="0"/>
-              <w:autoSpaceDN w:val="0"/>
-              <w:adjustRightInd w:val="0"/>
-              <w:rPr>
-                <w:rFonts w:ascii="Cascadia Mono" w:eastAsiaTheme="minorEastAsia" w:hAnsi="Cascadia Mono" w:cs="Cascadia Mono"/>
-                <w:sz w:val="16"/>
-                <w:szCs w:val="16"/>
-              </w:rPr>
-            </w:pPr>
-            <w:r>
-              <w:rPr>
-                <w:rFonts w:ascii="Cascadia Mono" w:eastAsiaTheme="minorEastAsia" w:hAnsi="Cascadia Mono" w:cs="Cascadia Mono"/>
-                <w:sz w:val="16"/>
-                <w:szCs w:val="16"/>
-                <w:lang w:val="de-CH"/>
-              </w:rPr>
-              <w:t xml:space="preserve">     </w:t>
-            </w:r>
-            <w:r>
-              <w:rPr>
-                <w:rFonts w:ascii="Cascadia Mono" w:eastAsiaTheme="minorEastAsia" w:hAnsi="Cascadia Mono" w:cs="Cascadia Mono"/>
-                <w:color w:val="0000FF"/>
-                <w:sz w:val="16"/>
-                <w:szCs w:val="16"/>
-              </w:rPr>
-              <w:t>select</w:t>
-            </w:r>
-            <w:r>
-              <w:rPr>
-                <w:rFonts w:ascii="Cascadia Mono" w:eastAsiaTheme="minorEastAsia" w:hAnsi="Cascadia Mono" w:cs="Cascadia Mono"/>
-                <w:sz w:val="16"/>
-                <w:szCs w:val="16"/>
-              </w:rPr>
-              <w:t xml:space="preserve"> </w:t>
-            </w:r>
-            <w:r>
-              <w:rPr>
-                <w:rFonts w:ascii="Cascadia Mono" w:eastAsiaTheme="minorEastAsia" w:hAnsi="Cascadia Mono" w:cs="Cascadia Mono"/>
-                <w:color w:val="0000FF"/>
-                <w:sz w:val="16"/>
-                <w:szCs w:val="16"/>
+                <w:sz w:val="19"/>
+                <w:szCs w:val="19"/>
+              </w:rPr>
+            </w:pPr>
+            <w:r>
+              <w:rPr>
+                <w:rFonts w:ascii="Cascadia Mono" w:eastAsiaTheme="minorEastAsia" w:hAnsi="Cascadia Mono" w:cs="Cascadia Mono"/>
+                <w:sz w:val="19"/>
+                <w:szCs w:val="19"/>
+              </w:rPr>
+              <w:t>IEnumerable&lt;Object&gt; objects = Enumerable.Repeat(</w:t>
+            </w:r>
+            <w:r>
+              <w:rPr>
+                <w:rFonts w:ascii="Cascadia Mono" w:eastAsiaTheme="minorEastAsia" w:hAnsi="Cascadia Mono" w:cs="Cascadia Mono"/>
+                <w:color w:val="0000FF"/>
+                <w:sz w:val="19"/>
+                <w:szCs w:val="19"/>
               </w:rPr>
               <w:t>new</w:t>
             </w:r>
             <w:r>
               <w:rPr>
                 <w:rFonts w:ascii="Cascadia Mono" w:eastAsiaTheme="minorEastAsia" w:hAnsi="Cascadia Mono" w:cs="Cascadia Mono"/>
-                <w:sz w:val="16"/>
-                <w:szCs w:val="16"/>
-              </w:rPr>
-              <w:t xml:space="preserve"> { c.Name, o.Cost })</w:t>
-            </w:r>
-          </w:p>
-          <w:p>
-            <w:pPr>
-              <w:autoSpaceDE w:val="0"/>
-              <w:autoSpaceDN w:val="0"/>
-              <w:adjustRightInd w:val="0"/>
-              <w:rPr>
-                <w:rFonts w:ascii="Cascadia Mono" w:eastAsiaTheme="minorEastAsia" w:hAnsi="Cascadia Mono" w:cs="Cascadia Mono"/>
-                <w:sz w:val="16"/>
-                <w:szCs w:val="16"/>
-              </w:rPr>
-            </w:pPr>
-          </w:p>
-          <w:p>
-            <w:pPr>
-              <w:autoSpaceDE w:val="0"/>
-              <w:autoSpaceDN w:val="0"/>
-              <w:adjustRightInd w:val="0"/>
-              <w:rPr>
-                <w:rFonts w:ascii="Cascadia Mono" w:eastAsiaTheme="minorEastAsia" w:hAnsi="Cascadia Mono" w:cs="Cascadia Mono"/>
-                <w:sz w:val="16"/>
-                <w:szCs w:val="16"/>
-              </w:rPr>
-            </w:pPr>
-            <w:r>
-              <w:rPr>
-                <w:rFonts w:ascii="Cascadia Mono" w:eastAsiaTheme="minorEastAsia" w:hAnsi="Cascadia Mono" w:cs="Cascadia Mono"/>
-                <w:sz w:val="16"/>
-                <w:szCs w:val="16"/>
-              </w:rPr>
-              <w:t xml:space="preserve">    </w:t>
-            </w:r>
-            <w:r>
-              <w:rPr>
-                <w:rFonts w:ascii="Cascadia Mono" w:eastAsiaTheme="minorEastAsia" w:hAnsi="Cascadia Mono" w:cs="Cascadia Mono"/>
-                <w:color w:val="0000FF"/>
-                <w:sz w:val="16"/>
-                <w:szCs w:val="16"/>
-              </w:rPr>
-              <w:t>group</w:t>
-            </w:r>
-            <w:r>
-              <w:rPr>
-                <w:rFonts w:ascii="Cascadia Mono" w:eastAsiaTheme="minorEastAsia" w:hAnsi="Cascadia Mono" w:cs="Cascadia Mono"/>
-                <w:sz w:val="16"/>
-                <w:szCs w:val="16"/>
-              </w:rPr>
-              <w:t xml:space="preserve"> oc </w:t>
-            </w:r>
-            <w:r>
-              <w:rPr>
-                <w:rFonts w:ascii="Cascadia Mono" w:eastAsiaTheme="minorEastAsia" w:hAnsi="Cascadia Mono" w:cs="Cascadia Mono"/>
-                <w:color w:val="0000FF"/>
-                <w:sz w:val="16"/>
-                <w:szCs w:val="16"/>
-              </w:rPr>
-              <w:t>by</w:t>
-            </w:r>
-            <w:r>
-              <w:rPr>
-                <w:rFonts w:ascii="Cascadia Mono" w:eastAsiaTheme="minorEastAsia" w:hAnsi="Cascadia Mono" w:cs="Cascadia Mono"/>
-                <w:sz w:val="16"/>
-                <w:szCs w:val="16"/>
-              </w:rPr>
-              <w:t xml:space="preserve"> oc.Name </w:t>
-            </w:r>
-            <w:r>
-              <w:rPr>
-                <w:rFonts w:ascii="Cascadia Mono" w:eastAsiaTheme="minorEastAsia" w:hAnsi="Cascadia Mono" w:cs="Cascadia Mono"/>
-                <w:color w:val="0000FF"/>
-                <w:sz w:val="16"/>
-                <w:szCs w:val="16"/>
-              </w:rPr>
-              <w:t>into</w:t>
-            </w:r>
-            <w:r>
-              <w:rPr>
-                <w:rFonts w:ascii="Cascadia Mono" w:eastAsiaTheme="minorEastAsia" w:hAnsi="Cascadia Mono" w:cs="Cascadia Mono"/>
-                <w:sz w:val="16"/>
-                <w:szCs w:val="16"/>
-              </w:rPr>
-              <w:t xml:space="preserve"> g</w:t>
-            </w:r>
-          </w:p>
-          <w:p>
-            <w:pPr>
-              <w:autoSpaceDE w:val="0"/>
-              <w:autoSpaceDN w:val="0"/>
-              <w:adjustRightInd w:val="0"/>
-              <w:rPr>
-                <w:rFonts w:ascii="Cascadia Mono" w:eastAsiaTheme="minorEastAsia" w:hAnsi="Cascadia Mono" w:cs="Cascadia Mono"/>
-                <w:sz w:val="16"/>
-                <w:szCs w:val="16"/>
-              </w:rPr>
-            </w:pPr>
-            <w:r>
-              <w:rPr>
-                <w:rFonts w:ascii="Cascadia Mono" w:eastAsiaTheme="minorEastAsia" w:hAnsi="Cascadia Mono" w:cs="Cascadia Mono"/>
-                <w:sz w:val="16"/>
-                <w:szCs w:val="16"/>
-              </w:rPr>
-              <w:t xml:space="preserve">    </w:t>
-            </w:r>
-            <w:r>
-              <w:rPr>
-                <w:rFonts w:ascii="Cascadia Mono" w:eastAsiaTheme="minorEastAsia" w:hAnsi="Cascadia Mono" w:cs="Cascadia Mono"/>
-                <w:color w:val="0000FF"/>
-                <w:sz w:val="16"/>
-                <w:szCs w:val="16"/>
-              </w:rPr>
-              <w:t>select</w:t>
-            </w:r>
-            <w:r>
-              <w:rPr>
-                <w:rFonts w:ascii="Cascadia Mono" w:eastAsiaTheme="minorEastAsia" w:hAnsi="Cascadia Mono" w:cs="Cascadia Mono"/>
-                <w:sz w:val="16"/>
-                <w:szCs w:val="16"/>
-              </w:rPr>
-              <w:t xml:space="preserve"> g).</w:t>
-            </w:r>
-          </w:p>
-          <w:p>
-            <w:pPr>
-              <w:autoSpaceDE w:val="0"/>
-              <w:autoSpaceDN w:val="0"/>
-              <w:adjustRightInd w:val="0"/>
-              <w:rPr>
-                <w:rFonts w:ascii="Cascadia Mono" w:eastAsiaTheme="minorEastAsia" w:hAnsi="Cascadia Mono" w:cs="Cascadia Mono"/>
-                <w:sz w:val="16"/>
-                <w:szCs w:val="16"/>
-              </w:rPr>
-            </w:pPr>
-            <w:r>
-              <w:rPr>
-                <w:rFonts w:ascii="Cascadia Mono" w:eastAsiaTheme="minorEastAsia" w:hAnsi="Cascadia Mono" w:cs="Cascadia Mono"/>
-                <w:sz w:val="16"/>
-                <w:szCs w:val="16"/>
-              </w:rPr>
-              <w:t xml:space="preserve">    </w:t>
-            </w:r>
-            <w:r>
-              <w:rPr>
-                <w:rFonts w:ascii="Cascadia Mono" w:eastAsiaTheme="minorEastAsia" w:hAnsi="Cascadia Mono" w:cs="Cascadia Mono"/>
-                <w:sz w:val="16"/>
-                <w:szCs w:val="16"/>
-              </w:rPr>
-              <w:t>ToDictionary(g =&gt; g.K</w:t>
-            </w:r>
-            <w:r>
-              <w:rPr>
-                <w:rFonts w:ascii="Cascadia Mono" w:eastAsiaTheme="minorEastAsia" w:hAnsi="Cascadia Mono" w:cs="Cascadia Mono"/>
-                <w:sz w:val="16"/>
-                <w:szCs w:val="16"/>
-              </w:rPr>
-              <w:t>ey, g =&gt; g.Max(oc =&gt; oc.Cost));</w:t>
-            </w:r>
-            <w:r>
-              <w:rPr>
-                <w:b/>
-                <w:sz w:val="16"/>
-                <w:szCs w:val="16"/>
+                <w:sz w:val="19"/>
+                <w:szCs w:val="19"/>
+              </w:rPr>
+              <w:t xml:space="preserve"> Object(), 10);</w:t>
+            </w:r>
+          </w:p>
+          <w:p/>
+          <w:p>
+            <w:r>
+              <w:t>Will instanciate only one object and place 10 references to it in the sequence</w:t>
+            </w:r>
+            <w:r>
+              <w:rPr>
+                <w:rFonts w:ascii="Courier New" w:eastAsia="Courier New" w:hAnsi="Courier New" w:cs="Courier New"/>
+                <w:color w:val="0000FF"/>
+                <w:sz w:val="25"/>
+                <w:vertAlign w:val="subscript"/>
               </w:rPr>
               <w:t xml:space="preserve"> </w:t>
             </w:r>
@@ -11890,14 +11354,14 @@
               <w:rPr>
                 <w:b/>
               </w:rPr>
-              <w:t xml:space="preserve">ToList </w:t>
+              <w:t>Empty</w:t>
             </w:r>
           </w:p>
         </w:tc>
       </w:tr>
       <w:tr>
         <w:trPr>
-          <w:trHeight w:val="1196"/>
+          <w:trHeight w:val="866"/>
         </w:trPr>
         <w:tc>
           <w:tcPr>
@@ -11911,25 +11375,959 @@
           </w:tcPr>
           <w:p>
             <w:pPr>
-              <w:autoSpaceDE w:val="0"/>
-              <w:autoSpaceDN w:val="0"/>
-              <w:adjustRightInd w:val="0"/>
-              <w:rPr>
-                <w:rFonts w:ascii="Cascadia Mono" w:eastAsiaTheme="minorEastAsia" w:hAnsi="Cascadia Mono" w:cs="Cascadia Mono"/>
-                <w:sz w:val="16"/>
-                <w:szCs w:val="16"/>
-                <w:lang w:val="de-CH"/>
-              </w:rPr>
-            </w:pPr>
+              <w:rPr>
+                <w:sz w:val="16"/>
+                <w:szCs w:val="16"/>
+              </w:rPr>
+            </w:pPr>
+          </w:p>
+          <w:p>
+            <w:pPr>
+              <w:autoSpaceDE w:val="0"/>
+              <w:autoSpaceDN w:val="0"/>
+              <w:adjustRightInd w:val="0"/>
+              <w:rPr>
+                <w:rFonts w:ascii="Cascadia Mono" w:eastAsiaTheme="minorEastAsia" w:hAnsi="Cascadia Mono" w:cs="Cascadia Mono"/>
+                <w:sz w:val="19"/>
+                <w:szCs w:val="19"/>
+                <w:lang w:val="de-CH"/>
+              </w:rPr>
+            </w:pPr>
+            <w:r>
+              <w:rPr>
+                <w:rFonts w:ascii="Cascadia Mono" w:eastAsiaTheme="minorEastAsia" w:hAnsi="Cascadia Mono" w:cs="Cascadia Mono"/>
+                <w:color w:val="008000"/>
+                <w:sz w:val="19"/>
+                <w:szCs w:val="19"/>
+                <w:lang w:val="de-CH"/>
+              </w:rPr>
+              <w:t>// Initializes an empy list of ints</w:t>
+            </w:r>
+          </w:p>
+          <w:p>
+            <w:pPr>
+              <w:autoSpaceDE w:val="0"/>
+              <w:autoSpaceDN w:val="0"/>
+              <w:adjustRightInd w:val="0"/>
+              <w:rPr>
+                <w:rFonts w:ascii="Cascadia Mono" w:eastAsiaTheme="minorEastAsia" w:hAnsi="Cascadia Mono" w:cs="Cascadia Mono"/>
+                <w:sz w:val="19"/>
+                <w:szCs w:val="19"/>
+              </w:rPr>
+            </w:pPr>
+            <w:r>
+              <w:rPr>
+                <w:rFonts w:ascii="Cascadia Mono" w:eastAsiaTheme="minorEastAsia" w:hAnsi="Cascadia Mono" w:cs="Cascadia Mono"/>
+                <w:sz w:val="19"/>
+                <w:szCs w:val="19"/>
+              </w:rPr>
+              <w:t>IEnumerable&lt;</w:t>
+            </w:r>
+            <w:r>
+              <w:rPr>
+                <w:rFonts w:ascii="Cascadia Mono" w:eastAsiaTheme="minorEastAsia" w:hAnsi="Cascadia Mono" w:cs="Cascadia Mono"/>
+                <w:color w:val="0000FF"/>
+                <w:sz w:val="19"/>
+                <w:szCs w:val="19"/>
+              </w:rPr>
+              <w:t>int</w:t>
+            </w:r>
+            <w:r>
+              <w:rPr>
+                <w:rFonts w:ascii="Cascadia Mono" w:eastAsiaTheme="minorEastAsia" w:hAnsi="Cascadia Mono" w:cs="Cascadia Mono"/>
+                <w:sz w:val="19"/>
+                <w:szCs w:val="19"/>
+              </w:rPr>
+              <w:t>&gt; numbers = Enumerable.Empty&lt;</w:t>
+            </w:r>
+            <w:r>
+              <w:rPr>
+                <w:rFonts w:ascii="Cascadia Mono" w:eastAsiaTheme="minorEastAsia" w:hAnsi="Cascadia Mono" w:cs="Cascadia Mono"/>
+                <w:color w:val="0000FF"/>
+                <w:sz w:val="19"/>
+                <w:szCs w:val="19"/>
+              </w:rPr>
+              <w:t>int</w:t>
+            </w:r>
+            <w:r>
+              <w:rPr>
+                <w:rFonts w:ascii="Cascadia Mono" w:eastAsiaTheme="minorEastAsia" w:hAnsi="Cascadia Mono" w:cs="Cascadia Mono"/>
+                <w:sz w:val="19"/>
+                <w:szCs w:val="19"/>
+              </w:rPr>
+              <w:t>&gt;();</w:t>
+            </w:r>
+          </w:p>
+          <w:p>
+            <w:pPr>
+              <w:rPr>
+                <w:sz w:val="16"/>
+                <w:szCs w:val="16"/>
+              </w:rPr>
+            </w:pPr>
+            <w:r>
+              <w:rPr>
+                <w:sz w:val="16"/>
+                <w:szCs w:val="16"/>
+              </w:rPr>
+              <w:t xml:space="preserve"> </w:t>
+            </w:r>
+          </w:p>
+        </w:tc>
+      </w:tr>
+    </w:tbl>
+    <w:p/>
+    <w:tbl>
+      <w:tblPr>
+        <w:tblStyle w:val="TableGrid"/>
+        <w:tblW w:w="10740" w:type="dxa"/>
+        <w:tblInd w:w="-695" w:type="dxa"/>
+        <w:tblCellMar>
+          <w:top w:w="44" w:type="dxa"/>
+          <w:left w:w="107" w:type="dxa"/>
+        </w:tblCellMar>
+        <w:tblLook w:val="04A0" w:firstRow="1" w:lastRow="0" w:firstColumn="1" w:lastColumn="0" w:noHBand="0" w:noVBand="1"/>
+      </w:tblPr>
+      <w:tblGrid>
+        <w:gridCol w:w="10740"/>
+      </w:tblGrid>
+      <w:tr>
+        <w:trPr>
+          <w:trHeight w:val="352"/>
+        </w:trPr>
+        <w:tc>
+          <w:tcPr>
+            <w:tcW w:w="10740" w:type="dxa"/>
+            <w:tcBorders>
+              <w:top w:val="single" w:sz="4" w:space="0" w:color="000000"/>
+              <w:left w:val="single" w:sz="4" w:space="0" w:color="000000"/>
+              <w:bottom w:val="single" w:sz="4" w:space="0" w:color="000000"/>
+              <w:right w:val="single" w:sz="4" w:space="0" w:color="000000"/>
+            </w:tcBorders>
+            <w:shd w:val="clear" w:color="auto" w:fill="DAEEF3"/>
+          </w:tcPr>
+          <w:p>
             <w:r>
               <w:rPr>
                 <w:b/>
+                <w:sz w:val="28"/>
+              </w:rPr>
+              <w:t xml:space="preserve">Conversions </w:t>
+            </w:r>
+          </w:p>
+        </w:tc>
+      </w:tr>
+      <w:tr>
+        <w:trPr>
+          <w:trHeight w:val="277"/>
+        </w:trPr>
+        <w:tc>
+          <w:tcPr>
+            <w:tcW w:w="10740" w:type="dxa"/>
+            <w:tcBorders>
+              <w:top w:val="single" w:sz="4" w:space="0" w:color="000000"/>
+              <w:left w:val="single" w:sz="4" w:space="0" w:color="000000"/>
+              <w:bottom w:val="single" w:sz="4" w:space="0" w:color="000000"/>
+              <w:right w:val="single" w:sz="4" w:space="0" w:color="000000"/>
+            </w:tcBorders>
+            <w:shd w:val="clear" w:color="auto" w:fill="EAF1DD"/>
+          </w:tcPr>
+          <w:p>
+            <w:r>
+              <w:rPr>
+                <w:b/>
+              </w:rPr>
+              <w:t xml:space="preserve">ToArray </w:t>
+            </w:r>
+          </w:p>
+        </w:tc>
+      </w:tr>
+      <w:tr>
+        <w:trPr>
+          <w:trHeight w:val="20"/>
+        </w:trPr>
+        <w:tc>
+          <w:tcPr>
+            <w:tcW w:w="10740" w:type="dxa"/>
+            <w:tcBorders>
+              <w:top w:val="single" w:sz="4" w:space="0" w:color="000000"/>
+              <w:left w:val="single" w:sz="4" w:space="0" w:color="000000"/>
+              <w:bottom w:val="single" w:sz="4" w:space="0" w:color="000000"/>
+              <w:right w:val="single" w:sz="4" w:space="0" w:color="000000"/>
+            </w:tcBorders>
+          </w:tcPr>
+          <w:p>
+            <w:pPr>
+              <w:rPr>
+                <w:sz w:val="16"/>
+                <w:szCs w:val="16"/>
+                <w:lang w:val="de-CH"/>
+              </w:rPr>
+            </w:pPr>
+            <w:r>
+              <w:rPr>
+                <w:b/>
                 <w:sz w:val="16"/>
                 <w:szCs w:val="16"/>
                 <w:lang w:val="de-CH"/>
               </w:rPr>
               <w:t xml:space="preserve"> </w:t>
             </w:r>
+          </w:p>
+          <w:p>
+            <w:pPr>
+              <w:autoSpaceDE w:val="0"/>
+              <w:autoSpaceDN w:val="0"/>
+              <w:adjustRightInd w:val="0"/>
+              <w:rPr>
+                <w:rFonts w:ascii="Cascadia Mono" w:eastAsiaTheme="minorEastAsia" w:hAnsi="Cascadia Mono" w:cs="Cascadia Mono"/>
+                <w:sz w:val="16"/>
+                <w:szCs w:val="16"/>
+                <w:lang w:val="de-CH"/>
+              </w:rPr>
+            </w:pPr>
+            <w:r>
+              <w:rPr>
+                <w:rFonts w:ascii="Cascadia Mono" w:eastAsiaTheme="minorEastAsia" w:hAnsi="Cascadia Mono" w:cs="Cascadia Mono"/>
+                <w:color w:val="0000FF"/>
+                <w:sz w:val="16"/>
+                <w:szCs w:val="16"/>
+                <w:lang w:val="de-CH"/>
+              </w:rPr>
+              <w:t>string</w:t>
+            </w:r>
+            <w:r>
+              <w:rPr>
+                <w:rFonts w:ascii="Cascadia Mono" w:eastAsiaTheme="minorEastAsia" w:hAnsi="Cascadia Mono" w:cs="Cascadia Mono"/>
+                <w:sz w:val="16"/>
+                <w:szCs w:val="16"/>
+                <w:lang w:val="de-CH"/>
+              </w:rPr>
+              <w:t>[] names = (</w:t>
+            </w:r>
+            <w:r>
+              <w:rPr>
+                <w:rFonts w:ascii="Cascadia Mono" w:eastAsiaTheme="minorEastAsia" w:hAnsi="Cascadia Mono" w:cs="Cascadia Mono"/>
+                <w:color w:val="0000FF"/>
+                <w:sz w:val="16"/>
+                <w:szCs w:val="16"/>
+                <w:lang w:val="de-CH"/>
+              </w:rPr>
+              <w:t>from</w:t>
+            </w:r>
+            <w:r>
+              <w:rPr>
+                <w:rFonts w:ascii="Cascadia Mono" w:eastAsiaTheme="minorEastAsia" w:hAnsi="Cascadia Mono" w:cs="Cascadia Mono"/>
+                <w:sz w:val="16"/>
+                <w:szCs w:val="16"/>
+                <w:lang w:val="de-CH"/>
+              </w:rPr>
+              <w:t xml:space="preserve"> c </w:t>
+            </w:r>
+            <w:r>
+              <w:rPr>
+                <w:rFonts w:ascii="Cascadia Mono" w:eastAsiaTheme="minorEastAsia" w:hAnsi="Cascadia Mono" w:cs="Cascadia Mono"/>
+                <w:color w:val="0000FF"/>
+                <w:sz w:val="16"/>
+                <w:szCs w:val="16"/>
+                <w:lang w:val="de-CH"/>
+              </w:rPr>
+              <w:t>in</w:t>
+            </w:r>
+            <w:r>
+              <w:rPr>
+                <w:rFonts w:ascii="Cascadia Mono" w:eastAsiaTheme="minorEastAsia" w:hAnsi="Cascadia Mono" w:cs="Cascadia Mono"/>
+                <w:sz w:val="16"/>
+                <w:szCs w:val="16"/>
+                <w:lang w:val="de-CH"/>
+              </w:rPr>
+              <w:t xml:space="preserve"> customers </w:t>
+            </w:r>
+            <w:r>
+              <w:rPr>
+                <w:rFonts w:ascii="Cascadia Mono" w:eastAsiaTheme="minorEastAsia" w:hAnsi="Cascadia Mono" w:cs="Cascadia Mono"/>
+                <w:color w:val="0000FF"/>
+                <w:sz w:val="16"/>
+                <w:szCs w:val="16"/>
+                <w:lang w:val="de-CH"/>
+              </w:rPr>
+              <w:t>select</w:t>
+            </w:r>
+            <w:r>
+              <w:rPr>
+                <w:rFonts w:ascii="Cascadia Mono" w:eastAsiaTheme="minorEastAsia" w:hAnsi="Cascadia Mono" w:cs="Cascadia Mono"/>
+                <w:sz w:val="16"/>
+                <w:szCs w:val="16"/>
+                <w:lang w:val="de-CH"/>
+              </w:rPr>
+              <w:t xml:space="preserve"> c.Name).ToArray();</w:t>
+            </w:r>
+          </w:p>
+          <w:p>
+            <w:pPr>
+              <w:autoSpaceDE w:val="0"/>
+              <w:autoSpaceDN w:val="0"/>
+              <w:adjustRightInd w:val="0"/>
+              <w:rPr>
+                <w:rFonts w:ascii="Cascadia Mono" w:eastAsiaTheme="minorEastAsia" w:hAnsi="Cascadia Mono" w:cs="Cascadia Mono"/>
+                <w:sz w:val="16"/>
+                <w:szCs w:val="16"/>
+                <w:lang w:val="de-CH"/>
+              </w:rPr>
+            </w:pPr>
+            <w:bookmarkStart w:id="0" w:name="_GoBack"/>
+            <w:bookmarkEnd w:id="0"/>
+          </w:p>
+        </w:tc>
+      </w:tr>
+      <w:tr>
+        <w:trPr>
+          <w:trHeight w:val="20"/>
+        </w:trPr>
+        <w:tc>
+          <w:tcPr>
+            <w:tcW w:w="10740" w:type="dxa"/>
+            <w:tcBorders>
+              <w:top w:val="single" w:sz="4" w:space="0" w:color="000000"/>
+              <w:left w:val="single" w:sz="4" w:space="0" w:color="000000"/>
+              <w:bottom w:val="single" w:sz="4" w:space="0" w:color="000000"/>
+              <w:right w:val="single" w:sz="4" w:space="0" w:color="000000"/>
+            </w:tcBorders>
+            <w:shd w:val="clear" w:color="auto" w:fill="EAF1DD"/>
+          </w:tcPr>
+          <w:p>
+            <w:pPr>
+              <w:keepNext/>
+            </w:pPr>
+            <w:r>
+              <w:rPr>
+                <w:b/>
+              </w:rPr>
+              <w:t xml:space="preserve">ToDictionary </w:t>
+            </w:r>
+          </w:p>
+        </w:tc>
+      </w:tr>
+      <w:tr>
+        <w:trPr>
+          <w:trHeight w:val="20"/>
+        </w:trPr>
+        <w:tc>
+          <w:tcPr>
+            <w:tcW w:w="10740" w:type="dxa"/>
+            <w:tcBorders>
+              <w:top w:val="single" w:sz="4" w:space="0" w:color="000000"/>
+              <w:left w:val="single" w:sz="4" w:space="0" w:color="000000"/>
+              <w:bottom w:val="single" w:sz="4" w:space="0" w:color="000000"/>
+              <w:right w:val="single" w:sz="4" w:space="0" w:color="000000"/>
+            </w:tcBorders>
+          </w:tcPr>
+          <w:p>
+            <w:pPr>
+              <w:rPr>
+                <w:sz w:val="16"/>
+                <w:szCs w:val="16"/>
+              </w:rPr>
+            </w:pPr>
+            <w:r>
+              <w:rPr>
+                <w:b/>
+                <w:sz w:val="16"/>
+                <w:szCs w:val="16"/>
+              </w:rPr>
+              <w:t xml:space="preserve"> </w:t>
+            </w:r>
+          </w:p>
+          <w:p>
+            <w:pPr>
+              <w:autoSpaceDE w:val="0"/>
+              <w:autoSpaceDN w:val="0"/>
+              <w:adjustRightInd w:val="0"/>
+              <w:rPr>
+                <w:rFonts w:ascii="Cascadia Mono" w:eastAsiaTheme="minorEastAsia" w:hAnsi="Cascadia Mono" w:cs="Cascadia Mono"/>
+                <w:sz w:val="16"/>
+                <w:szCs w:val="16"/>
+              </w:rPr>
+            </w:pPr>
+            <w:r>
+              <w:rPr>
+                <w:rFonts w:ascii="Cascadia Mono" w:eastAsiaTheme="minorEastAsia" w:hAnsi="Cascadia Mono" w:cs="Cascadia Mono"/>
+                <w:sz w:val="16"/>
+                <w:szCs w:val="16"/>
+              </w:rPr>
+              <w:t>Dictionary&lt;</w:t>
+            </w:r>
+            <w:r>
+              <w:rPr>
+                <w:rFonts w:ascii="Cascadia Mono" w:eastAsiaTheme="minorEastAsia" w:hAnsi="Cascadia Mono" w:cs="Cascadia Mono"/>
+                <w:color w:val="0000FF"/>
+                <w:sz w:val="16"/>
+                <w:szCs w:val="16"/>
+              </w:rPr>
+              <w:t>int</w:t>
+            </w:r>
+            <w:r>
+              <w:rPr>
+                <w:rFonts w:ascii="Cascadia Mono" w:eastAsiaTheme="minorEastAsia" w:hAnsi="Cascadia Mono" w:cs="Cascadia Mono"/>
+                <w:sz w:val="16"/>
+                <w:szCs w:val="16"/>
+              </w:rPr>
+              <w:t>, Customer&gt; col = customers.ToDictionary(c =&gt; c.CustomerID);</w:t>
+            </w:r>
+          </w:p>
+          <w:p>
+            <w:pPr>
+              <w:autoSpaceDE w:val="0"/>
+              <w:autoSpaceDN w:val="0"/>
+              <w:adjustRightInd w:val="0"/>
+              <w:rPr>
+                <w:rFonts w:ascii="Cascadia Mono" w:eastAsiaTheme="minorEastAsia" w:hAnsi="Cascadia Mono" w:cs="Cascadia Mono"/>
+                <w:sz w:val="16"/>
+                <w:szCs w:val="16"/>
+                <w:lang w:val="de-CH"/>
+              </w:rPr>
+            </w:pPr>
+            <w:r>
+              <w:rPr>
+                <w:rFonts w:ascii="Cascadia Mono" w:eastAsiaTheme="minorEastAsia" w:hAnsi="Cascadia Mono" w:cs="Cascadia Mono"/>
+                <w:sz w:val="16"/>
+                <w:szCs w:val="16"/>
+                <w:lang w:val="de-CH"/>
+              </w:rPr>
+              <w:t>Dictionary&lt;</w:t>
+            </w:r>
+            <w:r>
+              <w:rPr>
+                <w:rFonts w:ascii="Cascadia Mono" w:eastAsiaTheme="minorEastAsia" w:hAnsi="Cascadia Mono" w:cs="Cascadia Mono"/>
+                <w:color w:val="0000FF"/>
+                <w:sz w:val="16"/>
+                <w:szCs w:val="16"/>
+                <w:lang w:val="de-CH"/>
+              </w:rPr>
+              <w:t>string</w:t>
+            </w:r>
+            <w:r>
+              <w:rPr>
+                <w:rFonts w:ascii="Cascadia Mono" w:eastAsiaTheme="minorEastAsia" w:hAnsi="Cascadia Mono" w:cs="Cascadia Mono"/>
+                <w:sz w:val="16"/>
+                <w:szCs w:val="16"/>
+                <w:lang w:val="de-CH"/>
+              </w:rPr>
+              <w:t xml:space="preserve">, </w:t>
+            </w:r>
+            <w:r>
+              <w:rPr>
+                <w:rFonts w:ascii="Cascadia Mono" w:eastAsiaTheme="minorEastAsia" w:hAnsi="Cascadia Mono" w:cs="Cascadia Mono"/>
+                <w:color w:val="0000FF"/>
+                <w:sz w:val="16"/>
+                <w:szCs w:val="16"/>
+                <w:lang w:val="de-CH"/>
+              </w:rPr>
+              <w:t>double</w:t>
+            </w:r>
+            <w:r>
+              <w:rPr>
+                <w:rFonts w:ascii="Cascadia Mono" w:eastAsiaTheme="minorEastAsia" w:hAnsi="Cascadia Mono" w:cs="Cascadia Mono"/>
+                <w:sz w:val="16"/>
+                <w:szCs w:val="16"/>
+                <w:lang w:val="de-CH"/>
+              </w:rPr>
+              <w:t>&gt; customerOrdersWithMaxCost = (</w:t>
+            </w:r>
+            <w:r>
+              <w:rPr>
+                <w:rFonts w:ascii="Cascadia Mono" w:eastAsiaTheme="minorEastAsia" w:hAnsi="Cascadia Mono" w:cs="Cascadia Mono"/>
+                <w:color w:val="0000FF"/>
+                <w:sz w:val="16"/>
+                <w:szCs w:val="16"/>
+                <w:lang w:val="de-CH"/>
+              </w:rPr>
+              <w:t>from</w:t>
+            </w:r>
+            <w:r>
+              <w:rPr>
+                <w:rFonts w:ascii="Cascadia Mono" w:eastAsiaTheme="minorEastAsia" w:hAnsi="Cascadia Mono" w:cs="Cascadia Mono"/>
+                <w:sz w:val="16"/>
+                <w:szCs w:val="16"/>
+                <w:lang w:val="de-CH"/>
+              </w:rPr>
+              <w:t xml:space="preserve"> oc </w:t>
+            </w:r>
+            <w:r>
+              <w:rPr>
+                <w:rFonts w:ascii="Cascadia Mono" w:eastAsiaTheme="minorEastAsia" w:hAnsi="Cascadia Mono" w:cs="Cascadia Mono"/>
+                <w:color w:val="0000FF"/>
+                <w:sz w:val="16"/>
+                <w:szCs w:val="16"/>
+                <w:lang w:val="de-CH"/>
+              </w:rPr>
+              <w:t>in</w:t>
+            </w:r>
+          </w:p>
+          <w:p>
+            <w:pPr>
+              <w:autoSpaceDE w:val="0"/>
+              <w:autoSpaceDN w:val="0"/>
+              <w:adjustRightInd w:val="0"/>
+              <w:rPr>
+                <w:rFonts w:ascii="Cascadia Mono" w:eastAsiaTheme="minorEastAsia" w:hAnsi="Cascadia Mono" w:cs="Cascadia Mono"/>
+                <w:sz w:val="16"/>
+                <w:szCs w:val="16"/>
+                <w:lang w:val="de-CH"/>
+              </w:rPr>
+            </w:pPr>
+          </w:p>
+          <w:p>
+            <w:pPr>
+              <w:autoSpaceDE w:val="0"/>
+              <w:autoSpaceDN w:val="0"/>
+              <w:adjustRightInd w:val="0"/>
+              <w:rPr>
+                <w:rFonts w:ascii="Cascadia Mono" w:eastAsiaTheme="minorEastAsia" w:hAnsi="Cascadia Mono" w:cs="Cascadia Mono"/>
+                <w:sz w:val="16"/>
+                <w:szCs w:val="16"/>
+                <w:lang w:val="de-CH"/>
+              </w:rPr>
+            </w:pPr>
+            <w:r>
+              <w:rPr>
+                <w:rFonts w:ascii="Cascadia Mono" w:eastAsiaTheme="minorEastAsia" w:hAnsi="Cascadia Mono" w:cs="Cascadia Mono"/>
+                <w:sz w:val="16"/>
+                <w:szCs w:val="16"/>
+                <w:lang w:val="de-CH"/>
+              </w:rPr>
+              <w:t xml:space="preserve">    (</w:t>
+            </w:r>
+            <w:r>
+              <w:rPr>
+                <w:rFonts w:ascii="Cascadia Mono" w:eastAsiaTheme="minorEastAsia" w:hAnsi="Cascadia Mono" w:cs="Cascadia Mono"/>
+                <w:color w:val="0000FF"/>
+                <w:sz w:val="16"/>
+                <w:szCs w:val="16"/>
+                <w:lang w:val="de-CH"/>
+              </w:rPr>
+              <w:t>from</w:t>
+            </w:r>
+            <w:r>
+              <w:rPr>
+                <w:rFonts w:ascii="Cascadia Mono" w:eastAsiaTheme="minorEastAsia" w:hAnsi="Cascadia Mono" w:cs="Cascadia Mono"/>
+                <w:sz w:val="16"/>
+                <w:szCs w:val="16"/>
+                <w:lang w:val="de-CH"/>
+              </w:rPr>
+              <w:t xml:space="preserve"> o </w:t>
+            </w:r>
+            <w:r>
+              <w:rPr>
+                <w:rFonts w:ascii="Cascadia Mono" w:eastAsiaTheme="minorEastAsia" w:hAnsi="Cascadia Mono" w:cs="Cascadia Mono"/>
+                <w:color w:val="0000FF"/>
+                <w:sz w:val="16"/>
+                <w:szCs w:val="16"/>
+                <w:lang w:val="de-CH"/>
+              </w:rPr>
+              <w:t>in</w:t>
+            </w:r>
+            <w:r>
+              <w:rPr>
+                <w:rFonts w:ascii="Cascadia Mono" w:eastAsiaTheme="minorEastAsia" w:hAnsi="Cascadia Mono" w:cs="Cascadia Mono"/>
+                <w:sz w:val="16"/>
+                <w:szCs w:val="16"/>
+                <w:lang w:val="de-CH"/>
+              </w:rPr>
+              <w:t xml:space="preserve"> orders</w:t>
+            </w:r>
+          </w:p>
+          <w:p>
+            <w:pPr>
+              <w:autoSpaceDE w:val="0"/>
+              <w:autoSpaceDN w:val="0"/>
+              <w:adjustRightInd w:val="0"/>
+              <w:rPr>
+                <w:rFonts w:ascii="Cascadia Mono" w:eastAsiaTheme="minorEastAsia" w:hAnsi="Cascadia Mono" w:cs="Cascadia Mono"/>
+                <w:sz w:val="16"/>
+                <w:szCs w:val="16"/>
+                <w:lang w:val="de-CH"/>
+              </w:rPr>
+            </w:pPr>
+            <w:r>
+              <w:rPr>
+                <w:rFonts w:ascii="Cascadia Mono" w:eastAsiaTheme="minorEastAsia" w:hAnsi="Cascadia Mono" w:cs="Cascadia Mono"/>
+                <w:sz w:val="16"/>
+                <w:szCs w:val="16"/>
+                <w:lang w:val="de-CH"/>
+              </w:rPr>
+              <w:t xml:space="preserve">     </w:t>
+            </w:r>
+            <w:r>
+              <w:rPr>
+                <w:rFonts w:ascii="Cascadia Mono" w:eastAsiaTheme="minorEastAsia" w:hAnsi="Cascadia Mono" w:cs="Cascadia Mono"/>
+                <w:color w:val="0000FF"/>
+                <w:sz w:val="16"/>
+                <w:szCs w:val="16"/>
+                <w:lang w:val="de-CH"/>
+              </w:rPr>
+              <w:t>join</w:t>
+            </w:r>
+            <w:r>
+              <w:rPr>
+                <w:rFonts w:ascii="Cascadia Mono" w:eastAsiaTheme="minorEastAsia" w:hAnsi="Cascadia Mono" w:cs="Cascadia Mono"/>
+                <w:sz w:val="16"/>
+                <w:szCs w:val="16"/>
+                <w:lang w:val="de-CH"/>
+              </w:rPr>
+              <w:t xml:space="preserve"> c </w:t>
+            </w:r>
+            <w:r>
+              <w:rPr>
+                <w:rFonts w:ascii="Cascadia Mono" w:eastAsiaTheme="minorEastAsia" w:hAnsi="Cascadia Mono" w:cs="Cascadia Mono"/>
+                <w:color w:val="0000FF"/>
+                <w:sz w:val="16"/>
+                <w:szCs w:val="16"/>
+                <w:lang w:val="de-CH"/>
+              </w:rPr>
+              <w:t>in</w:t>
+            </w:r>
+            <w:r>
+              <w:rPr>
+                <w:rFonts w:ascii="Cascadia Mono" w:eastAsiaTheme="minorEastAsia" w:hAnsi="Cascadia Mono" w:cs="Cascadia Mono"/>
+                <w:sz w:val="16"/>
+                <w:szCs w:val="16"/>
+                <w:lang w:val="de-CH"/>
+              </w:rPr>
+              <w:t xml:space="preserve"> customers </w:t>
+            </w:r>
+            <w:r>
+              <w:rPr>
+                <w:rFonts w:ascii="Cascadia Mono" w:eastAsiaTheme="minorEastAsia" w:hAnsi="Cascadia Mono" w:cs="Cascadia Mono"/>
+                <w:color w:val="0000FF"/>
+                <w:sz w:val="16"/>
+                <w:szCs w:val="16"/>
+                <w:lang w:val="de-CH"/>
+              </w:rPr>
+              <w:t>on</w:t>
+            </w:r>
+            <w:r>
+              <w:rPr>
+                <w:rFonts w:ascii="Cascadia Mono" w:eastAsiaTheme="minorEastAsia" w:hAnsi="Cascadia Mono" w:cs="Cascadia Mono"/>
+                <w:sz w:val="16"/>
+                <w:szCs w:val="16"/>
+                <w:lang w:val="de-CH"/>
+              </w:rPr>
+              <w:t xml:space="preserve"> o.CustomerID </w:t>
+            </w:r>
+            <w:r>
+              <w:rPr>
+                <w:rFonts w:ascii="Cascadia Mono" w:eastAsiaTheme="minorEastAsia" w:hAnsi="Cascadia Mono" w:cs="Cascadia Mono"/>
+                <w:color w:val="0000FF"/>
+                <w:sz w:val="16"/>
+                <w:szCs w:val="16"/>
+                <w:lang w:val="de-CH"/>
+              </w:rPr>
+              <w:t>equals</w:t>
+            </w:r>
+            <w:r>
+              <w:rPr>
+                <w:rFonts w:ascii="Cascadia Mono" w:eastAsiaTheme="minorEastAsia" w:hAnsi="Cascadia Mono" w:cs="Cascadia Mono"/>
+                <w:sz w:val="16"/>
+                <w:szCs w:val="16"/>
+                <w:lang w:val="de-CH"/>
+              </w:rPr>
+              <w:t xml:space="preserve"> c.CustomerID</w:t>
+            </w:r>
+          </w:p>
+          <w:p>
+            <w:pPr>
+              <w:autoSpaceDE w:val="0"/>
+              <w:autoSpaceDN w:val="0"/>
+              <w:adjustRightInd w:val="0"/>
+              <w:rPr>
+                <w:rFonts w:ascii="Cascadia Mono" w:eastAsiaTheme="minorEastAsia" w:hAnsi="Cascadia Mono" w:cs="Cascadia Mono"/>
+                <w:sz w:val="16"/>
+                <w:szCs w:val="16"/>
+              </w:rPr>
+            </w:pPr>
+            <w:r>
+              <w:rPr>
+                <w:rFonts w:ascii="Cascadia Mono" w:eastAsiaTheme="minorEastAsia" w:hAnsi="Cascadia Mono" w:cs="Cascadia Mono"/>
+                <w:sz w:val="16"/>
+                <w:szCs w:val="16"/>
+                <w:lang w:val="de-CH"/>
+              </w:rPr>
+              <w:t xml:space="preserve">     </w:t>
+            </w:r>
+            <w:r>
+              <w:rPr>
+                <w:rFonts w:ascii="Cascadia Mono" w:eastAsiaTheme="minorEastAsia" w:hAnsi="Cascadia Mono" w:cs="Cascadia Mono"/>
+                <w:color w:val="0000FF"/>
+                <w:sz w:val="16"/>
+                <w:szCs w:val="16"/>
+              </w:rPr>
+              <w:t>select</w:t>
+            </w:r>
+            <w:r>
+              <w:rPr>
+                <w:rFonts w:ascii="Cascadia Mono" w:eastAsiaTheme="minorEastAsia" w:hAnsi="Cascadia Mono" w:cs="Cascadia Mono"/>
+                <w:sz w:val="16"/>
+                <w:szCs w:val="16"/>
+              </w:rPr>
+              <w:t xml:space="preserve"> </w:t>
+            </w:r>
+            <w:r>
+              <w:rPr>
+                <w:rFonts w:ascii="Cascadia Mono" w:eastAsiaTheme="minorEastAsia" w:hAnsi="Cascadia Mono" w:cs="Cascadia Mono"/>
+                <w:color w:val="0000FF"/>
+                <w:sz w:val="16"/>
+                <w:szCs w:val="16"/>
+              </w:rPr>
+              <w:t>new</w:t>
+            </w:r>
+            <w:r>
+              <w:rPr>
+                <w:rFonts w:ascii="Cascadia Mono" w:eastAsiaTheme="minorEastAsia" w:hAnsi="Cascadia Mono" w:cs="Cascadia Mono"/>
+                <w:sz w:val="16"/>
+                <w:szCs w:val="16"/>
+              </w:rPr>
+              <w:t xml:space="preserve"> { c.Name, o.Cost })</w:t>
+            </w:r>
+          </w:p>
+          <w:p>
+            <w:pPr>
+              <w:autoSpaceDE w:val="0"/>
+              <w:autoSpaceDN w:val="0"/>
+              <w:adjustRightInd w:val="0"/>
+              <w:rPr>
+                <w:rFonts w:ascii="Cascadia Mono" w:eastAsiaTheme="minorEastAsia" w:hAnsi="Cascadia Mono" w:cs="Cascadia Mono"/>
+                <w:sz w:val="16"/>
+                <w:szCs w:val="16"/>
+              </w:rPr>
+            </w:pPr>
+          </w:p>
+          <w:p>
+            <w:pPr>
+              <w:autoSpaceDE w:val="0"/>
+              <w:autoSpaceDN w:val="0"/>
+              <w:adjustRightInd w:val="0"/>
+              <w:rPr>
+                <w:rFonts w:ascii="Cascadia Mono" w:eastAsiaTheme="minorEastAsia" w:hAnsi="Cascadia Mono" w:cs="Cascadia Mono"/>
+                <w:sz w:val="16"/>
+                <w:szCs w:val="16"/>
+              </w:rPr>
+            </w:pPr>
+            <w:r>
+              <w:rPr>
+                <w:rFonts w:ascii="Cascadia Mono" w:eastAsiaTheme="minorEastAsia" w:hAnsi="Cascadia Mono" w:cs="Cascadia Mono"/>
+                <w:sz w:val="16"/>
+                <w:szCs w:val="16"/>
+              </w:rPr>
+              <w:t xml:space="preserve">    </w:t>
+            </w:r>
+            <w:r>
+              <w:rPr>
+                <w:rFonts w:ascii="Cascadia Mono" w:eastAsiaTheme="minorEastAsia" w:hAnsi="Cascadia Mono" w:cs="Cascadia Mono"/>
+                <w:color w:val="0000FF"/>
+                <w:sz w:val="16"/>
+                <w:szCs w:val="16"/>
+              </w:rPr>
+              <w:t>group</w:t>
+            </w:r>
+            <w:r>
+              <w:rPr>
+                <w:rFonts w:ascii="Cascadia Mono" w:eastAsiaTheme="minorEastAsia" w:hAnsi="Cascadia Mono" w:cs="Cascadia Mono"/>
+                <w:sz w:val="16"/>
+                <w:szCs w:val="16"/>
+              </w:rPr>
+              <w:t xml:space="preserve"> oc </w:t>
+            </w:r>
+            <w:r>
+              <w:rPr>
+                <w:rFonts w:ascii="Cascadia Mono" w:eastAsiaTheme="minorEastAsia" w:hAnsi="Cascadia Mono" w:cs="Cascadia Mono"/>
+                <w:color w:val="0000FF"/>
+                <w:sz w:val="16"/>
+                <w:szCs w:val="16"/>
+              </w:rPr>
+              <w:t>by</w:t>
+            </w:r>
+            <w:r>
+              <w:rPr>
+                <w:rFonts w:ascii="Cascadia Mono" w:eastAsiaTheme="minorEastAsia" w:hAnsi="Cascadia Mono" w:cs="Cascadia Mono"/>
+                <w:sz w:val="16"/>
+                <w:szCs w:val="16"/>
+              </w:rPr>
+              <w:t xml:space="preserve"> oc.Name </w:t>
+            </w:r>
+            <w:r>
+              <w:rPr>
+                <w:rFonts w:ascii="Cascadia Mono" w:eastAsiaTheme="minorEastAsia" w:hAnsi="Cascadia Mono" w:cs="Cascadia Mono"/>
+                <w:color w:val="0000FF"/>
+                <w:sz w:val="16"/>
+                <w:szCs w:val="16"/>
+              </w:rPr>
+              <w:t>into</w:t>
+            </w:r>
+            <w:r>
+              <w:rPr>
+                <w:rFonts w:ascii="Cascadia Mono" w:eastAsiaTheme="minorEastAsia" w:hAnsi="Cascadia Mono" w:cs="Cascadia Mono"/>
+                <w:sz w:val="16"/>
+                <w:szCs w:val="16"/>
+              </w:rPr>
+              <w:t xml:space="preserve"> g</w:t>
+            </w:r>
+          </w:p>
+          <w:p>
+            <w:pPr>
+              <w:autoSpaceDE w:val="0"/>
+              <w:autoSpaceDN w:val="0"/>
+              <w:adjustRightInd w:val="0"/>
+              <w:rPr>
+                <w:rFonts w:ascii="Cascadia Mono" w:eastAsiaTheme="minorEastAsia" w:hAnsi="Cascadia Mono" w:cs="Cascadia Mono"/>
+                <w:sz w:val="16"/>
+                <w:szCs w:val="16"/>
+              </w:rPr>
+            </w:pPr>
+            <w:r>
+              <w:rPr>
+                <w:rFonts w:ascii="Cascadia Mono" w:eastAsiaTheme="minorEastAsia" w:hAnsi="Cascadia Mono" w:cs="Cascadia Mono"/>
+                <w:sz w:val="16"/>
+                <w:szCs w:val="16"/>
+              </w:rPr>
+              <w:t xml:space="preserve">    </w:t>
+            </w:r>
+            <w:r>
+              <w:rPr>
+                <w:rFonts w:ascii="Cascadia Mono" w:eastAsiaTheme="minorEastAsia" w:hAnsi="Cascadia Mono" w:cs="Cascadia Mono"/>
+                <w:color w:val="0000FF"/>
+                <w:sz w:val="16"/>
+                <w:szCs w:val="16"/>
+              </w:rPr>
+              <w:t>select</w:t>
+            </w:r>
+            <w:r>
+              <w:rPr>
+                <w:rFonts w:ascii="Cascadia Mono" w:eastAsiaTheme="minorEastAsia" w:hAnsi="Cascadia Mono" w:cs="Cascadia Mono"/>
+                <w:sz w:val="16"/>
+                <w:szCs w:val="16"/>
+              </w:rPr>
+              <w:t xml:space="preserve"> g).</w:t>
+            </w:r>
+          </w:p>
+          <w:p>
+            <w:pPr>
+              <w:autoSpaceDE w:val="0"/>
+              <w:autoSpaceDN w:val="0"/>
+              <w:adjustRightInd w:val="0"/>
+              <w:rPr>
+                <w:b/>
+                <w:sz w:val="16"/>
+                <w:szCs w:val="16"/>
+              </w:rPr>
+            </w:pPr>
+            <w:r>
+              <w:rPr>
+                <w:rFonts w:ascii="Cascadia Mono" w:eastAsiaTheme="minorEastAsia" w:hAnsi="Cascadia Mono" w:cs="Cascadia Mono"/>
+                <w:sz w:val="16"/>
+                <w:szCs w:val="16"/>
+              </w:rPr>
+              <w:t xml:space="preserve">    ToDictionary(g =&gt; g.Key, g =&gt; g.Max(oc =&gt; oc.Cost));</w:t>
+            </w:r>
+            <w:r>
+              <w:rPr>
+                <w:b/>
+                <w:sz w:val="16"/>
+                <w:szCs w:val="16"/>
+              </w:rPr>
+              <w:t xml:space="preserve"> </w:t>
+            </w:r>
+          </w:p>
+          <w:p>
+            <w:pPr>
+              <w:autoSpaceDE w:val="0"/>
+              <w:autoSpaceDN w:val="0"/>
+              <w:adjustRightInd w:val="0"/>
+              <w:rPr>
+                <w:rFonts w:ascii="Cascadia Mono" w:eastAsiaTheme="minorEastAsia" w:hAnsi="Cascadia Mono" w:cs="Cascadia Mono"/>
+                <w:sz w:val="16"/>
+                <w:szCs w:val="16"/>
+              </w:rPr>
+            </w:pPr>
+          </w:p>
+        </w:tc>
+      </w:tr>
+      <w:tr>
+        <w:trPr>
+          <w:trHeight w:val="20"/>
+        </w:trPr>
+        <w:tc>
+          <w:tcPr>
+            <w:tcW w:w="10740" w:type="dxa"/>
+            <w:tcBorders>
+              <w:top w:val="single" w:sz="4" w:space="0" w:color="000000"/>
+              <w:left w:val="single" w:sz="4" w:space="0" w:color="000000"/>
+              <w:bottom w:val="single" w:sz="4" w:space="0" w:color="000000"/>
+              <w:right w:val="single" w:sz="4" w:space="0" w:color="000000"/>
+            </w:tcBorders>
+            <w:shd w:val="clear" w:color="auto" w:fill="EAF1DD"/>
+          </w:tcPr>
+          <w:p>
+            <w:pPr>
+              <w:keepNext/>
+            </w:pPr>
+            <w:r>
+              <w:rPr>
+                <w:b/>
+              </w:rPr>
+              <w:t xml:space="preserve">ToList </w:t>
+            </w:r>
+          </w:p>
+        </w:tc>
+      </w:tr>
+      <w:tr>
+        <w:trPr>
+          <w:trHeight w:val="20"/>
+        </w:trPr>
+        <w:tc>
+          <w:tcPr>
+            <w:tcW w:w="10740" w:type="dxa"/>
+            <w:tcBorders>
+              <w:top w:val="single" w:sz="4" w:space="0" w:color="000000"/>
+              <w:left w:val="single" w:sz="4" w:space="0" w:color="000000"/>
+              <w:bottom w:val="single" w:sz="4" w:space="0" w:color="000000"/>
+              <w:right w:val="single" w:sz="4" w:space="0" w:color="000000"/>
+            </w:tcBorders>
+          </w:tcPr>
+          <w:p>
+            <w:pPr>
+              <w:autoSpaceDE w:val="0"/>
+              <w:autoSpaceDN w:val="0"/>
+              <w:adjustRightInd w:val="0"/>
+              <w:rPr>
+                <w:b/>
+                <w:sz w:val="16"/>
+                <w:szCs w:val="16"/>
+                <w:lang w:val="de-CH"/>
+              </w:rPr>
+            </w:pPr>
+            <w:r>
+              <w:rPr>
+                <w:b/>
+                <w:sz w:val="16"/>
+                <w:szCs w:val="16"/>
+                <w:lang w:val="de-CH"/>
+              </w:rPr>
+              <w:t xml:space="preserve"> </w:t>
+            </w:r>
+          </w:p>
+          <w:p>
+            <w:pPr>
+              <w:autoSpaceDE w:val="0"/>
+              <w:autoSpaceDN w:val="0"/>
+              <w:adjustRightInd w:val="0"/>
+              <w:rPr>
+                <w:rFonts w:ascii="Cascadia Mono" w:eastAsiaTheme="minorEastAsia" w:hAnsi="Cascadia Mono" w:cs="Cascadia Mono"/>
+                <w:sz w:val="16"/>
+                <w:szCs w:val="16"/>
+                <w:lang w:val="de-CH"/>
+              </w:rPr>
+            </w:pPr>
             <w:r>
               <w:rPr>
                 <w:rFonts w:ascii="Cascadia Mono" w:eastAsiaTheme="minorEastAsia" w:hAnsi="Cascadia Mono" w:cs="Cascadia Mono"/>
@@ -12100,19 +12498,15 @@
           </w:p>
           <w:p>
             <w:pPr>
-              <w:rPr>
-                <w:sz w:val="16"/>
-                <w:szCs w:val="16"/>
-                <w:lang w:val="de-CH"/>
-              </w:rPr>
-            </w:pPr>
-            <w:r>
-              <w:rPr>
-                <w:sz w:val="16"/>
-                <w:szCs w:val="16"/>
-              </w:rPr>
-              <w:t xml:space="preserve"> </w:t>
-            </w:r>
+              <w:autoSpaceDE w:val="0"/>
+              <w:autoSpaceDN w:val="0"/>
+              <w:adjustRightInd w:val="0"/>
+              <w:rPr>
+                <w:rFonts w:ascii="Cascadia Mono" w:eastAsiaTheme="minorEastAsia" w:hAnsi="Cascadia Mono" w:cs="Cascadia Mono"/>
+                <w:sz w:val="16"/>
+                <w:szCs w:val="16"/>
+              </w:rPr>
+            </w:pPr>
           </w:p>
         </w:tc>
       </w:tr>
@@ -12262,16 +12656,7 @@
           <w:sz w:val="16"/>
           <w:szCs w:val="16"/>
         </w:rPr>
-        <w:t>Contenu tiré en grande pa</w:t>
-      </w:r>
-      <w:bookmarkStart w:id="0" w:name="_GoBack"/>
-      <w:bookmarkEnd w:id="0"/>
-      <w:r>
-        <w:rPr>
-          <w:sz w:val="16"/>
-          <w:szCs w:val="16"/>
-        </w:rPr>
-        <w:t xml:space="preserve">rtie de </w:t>
+        <w:t xml:space="preserve">Contenu tiré en grande partie de </w:t>
       </w:r>
       <w:hyperlink r:id="rId7" w:history="1">
         <w:r>
@@ -13711,6 +14096,7 @@
   <w:style w:type="paragraph" w:default="1" w:styleId="Normal">
     <w:name w:val="Normal"/>
     <w:qFormat/>
+    <w:rsid w:val="000D3259"/>
     <w:rPr>
       <w:rFonts w:ascii="Calibri" w:eastAsia="Calibri" w:hAnsi="Calibri" w:cs="Calibri"/>
       <w:color w:val="000000"/>
@@ -14063,7 +14449,7 @@
 </file>
 
 <file path=customXml/itemProps1.xml><?xml version="1.0" encoding="utf-8"?>
-<ds:datastoreItem xmlns:ds="http://schemas.openxmlformats.org/officeDocument/2006/customXml" ds:itemID="{B6CD554E-2EF8-4551-980D-2E4BE0716128}">
+<ds:datastoreItem xmlns:ds="http://schemas.openxmlformats.org/officeDocument/2006/customXml" ds:itemID="{B301BE93-807B-46AA-A0DF-81B3505CF52D}">
   <ds:schemaRefs>
     <ds:schemaRef ds:uri="http://schemas.openxmlformats.org/officeDocument/2006/bibliography"/>
   </ds:schemaRefs>

</xml_diff>

<commit_message>
chore(o365): use updated binary from o365
</commit_message>
<xml_diff>
--- a/supports/source/linq-cheatsheet.docx
+++ b/supports/source/linq-cheatsheet.docx
@@ -14448,10 +14448,293 @@
 <b:Sources xmlns:b="http://schemas.openxmlformats.org/officeDocument/2006/bibliography" xmlns="http://schemas.openxmlformats.org/officeDocument/2006/bibliography" SelectedStyle="\APASixthEditionOfficeOnline.xsl" StyleName="APA" Version="6"/>
 </file>
 
+<file path=customXml/item2.xml><?xml version="1.0" encoding="utf-8"?>
+<ct:contentTypeSchema xmlns:ct="http://schemas.microsoft.com/office/2006/metadata/contentType" xmlns:ma="http://schemas.microsoft.com/office/2006/metadata/properties/metaAttributes" ct:_="" ma:_="" ma:contentTypeName="Document" ma:contentTypeID="0x0101001ABD9BFFC9E543439C53A2705AE306EF" ma:contentTypeVersion="19" ma:contentTypeDescription="Crée un document." ma:contentTypeScope="" ma:versionID="f3418dd4ca302601ba73fa17965a3f21">
+  <xsd:schema xmlns:xsd="http://www.w3.org/2001/XMLSchema" xmlns:xs="http://www.w3.org/2001/XMLSchema" xmlns:p="http://schemas.microsoft.com/office/2006/metadata/properties" xmlns:ns2="bf2f2df3-a963-4452-b0e7-67dabc627c35" xmlns:ns3="http://schemas.microsoft.com/sharepoint/v4" xmlns:ns4="f7d9f5a6-831d-4621-8c77-cbcaf993e406" targetNamespace="http://schemas.microsoft.com/office/2006/metadata/properties" ma:root="true" ma:fieldsID="5d82fd028d299635ce1df2d808d1b2ae" ns2:_="" ns3:_="" ns4:_="">
+    <xsd:import namespace="bf2f2df3-a963-4452-b0e7-67dabc627c35"/>
+    <xsd:import namespace="http://schemas.microsoft.com/sharepoint/v4"/>
+    <xsd:import namespace="f7d9f5a6-831d-4621-8c77-cbcaf993e406"/>
+    <xsd:element name="properties">
+      <xsd:complexType>
+        <xsd:sequence>
+          <xsd:element name="documentManagement">
+            <xsd:complexType>
+              <xsd:all>
+                <xsd:element ref="ns2:MediaServiceMetadata" minOccurs="0"/>
+                <xsd:element ref="ns2:MediaServiceFastMetadata" minOccurs="0"/>
+                <xsd:element ref="ns2:MediaServiceAutoKeyPoints" minOccurs="0"/>
+                <xsd:element ref="ns2:MediaServiceKeyPoints" minOccurs="0"/>
+                <xsd:element ref="ns2:MediaServiceDateTaken" minOccurs="0"/>
+                <xsd:element ref="ns2:MediaServiceAutoTags" minOccurs="0"/>
+                <xsd:element ref="ns2:MediaServiceOCR" minOccurs="0"/>
+                <xsd:element ref="ns2:MediaServiceGenerationTime" minOccurs="0"/>
+                <xsd:element ref="ns2:MediaServiceEventHashCode" minOccurs="0"/>
+                <xsd:element ref="ns2:MediaLengthInSeconds" minOccurs="0"/>
+                <xsd:element ref="ns2:MediaServiceLocation" minOccurs="0"/>
+                <xsd:element ref="ns3:IconOverlay" minOccurs="0"/>
+                <xsd:element ref="ns4:SharedWithUsers" minOccurs="0"/>
+                <xsd:element ref="ns4:SharedWithDetails" minOccurs="0"/>
+                <xsd:element ref="ns2:lcf76f155ced4ddcb4097134ff3c332f" minOccurs="0"/>
+                <xsd:element ref="ns4:TaxCatchAll" minOccurs="0"/>
+                <xsd:element ref="ns2:MediaServiceObjectDetectorVersions" minOccurs="0"/>
+                <xsd:element ref="ns2:MediaServiceSearchProperties" minOccurs="0"/>
+              </xsd:all>
+            </xsd:complexType>
+          </xsd:element>
+        </xsd:sequence>
+      </xsd:complexType>
+    </xsd:element>
+  </xsd:schema>
+  <xsd:schema xmlns:xsd="http://www.w3.org/2001/XMLSchema" xmlns:xs="http://www.w3.org/2001/XMLSchema" xmlns:dms="http://schemas.microsoft.com/office/2006/documentManagement/types" xmlns:pc="http://schemas.microsoft.com/office/infopath/2007/PartnerControls" targetNamespace="bf2f2df3-a963-4452-b0e7-67dabc627c35" elementFormDefault="qualified">
+    <xsd:import namespace="http://schemas.microsoft.com/office/2006/documentManagement/types"/>
+    <xsd:import namespace="http://schemas.microsoft.com/office/infopath/2007/PartnerControls"/>
+    <xsd:element name="MediaServiceMetadata" ma:index="8" nillable="true" ma:displayName="MediaServiceMetadata" ma:hidden="true" ma:internalName="MediaServiceMetadata" ma:readOnly="true">
+      <xsd:simpleType>
+        <xsd:restriction base="dms:Note"/>
+      </xsd:simpleType>
+    </xsd:element>
+    <xsd:element name="MediaServiceFastMetadata" ma:index="9" nillable="true" ma:displayName="MediaServiceFastMetadata" ma:hidden="true" ma:internalName="MediaServiceFastMetadata" ma:readOnly="true">
+      <xsd:simpleType>
+        <xsd:restriction base="dms:Note"/>
+      </xsd:simpleType>
+    </xsd:element>
+    <xsd:element name="MediaServiceAutoKeyPoints" ma:index="10" nillable="true" ma:displayName="MediaServiceAutoKeyPoints" ma:hidden="true" ma:internalName="MediaServiceAutoKeyPoints" ma:readOnly="true">
+      <xsd:simpleType>
+        <xsd:restriction base="dms:Note"/>
+      </xsd:simpleType>
+    </xsd:element>
+    <xsd:element name="MediaServiceKeyPoints" ma:index="11" nillable="true" ma:displayName="KeyPoints" ma:internalName="MediaServiceKeyPoints" ma:readOnly="true">
+      <xsd:simpleType>
+        <xsd:restriction base="dms:Note">
+          <xsd:maxLength value="255"/>
+        </xsd:restriction>
+      </xsd:simpleType>
+    </xsd:element>
+    <xsd:element name="MediaServiceDateTaken" ma:index="12" nillable="true" ma:displayName="MediaServiceDateTaken" ma:hidden="true" ma:internalName="MediaServiceDateTaken" ma:readOnly="true">
+      <xsd:simpleType>
+        <xsd:restriction base="dms:Text"/>
+      </xsd:simpleType>
+    </xsd:element>
+    <xsd:element name="MediaServiceAutoTags" ma:index="13" nillable="true" ma:displayName="Tags" ma:internalName="MediaServiceAutoTags" ma:readOnly="true">
+      <xsd:simpleType>
+        <xsd:restriction base="dms:Text"/>
+      </xsd:simpleType>
+    </xsd:element>
+    <xsd:element name="MediaServiceOCR" ma:index="14" nillable="true" ma:displayName="Extracted Text" ma:internalName="MediaServiceOCR" ma:readOnly="true">
+      <xsd:simpleType>
+        <xsd:restriction base="dms:Note">
+          <xsd:maxLength value="255"/>
+        </xsd:restriction>
+      </xsd:simpleType>
+    </xsd:element>
+    <xsd:element name="MediaServiceGenerationTime" ma:index="15" nillable="true" ma:displayName="MediaServiceGenerationTime" ma:hidden="true" ma:internalName="MediaServiceGenerationTime" ma:readOnly="true">
+      <xsd:simpleType>
+        <xsd:restriction base="dms:Text"/>
+      </xsd:simpleType>
+    </xsd:element>
+    <xsd:element name="MediaServiceEventHashCode" ma:index="16" nillable="true" ma:displayName="MediaServiceEventHashCode" ma:hidden="true" ma:internalName="MediaServiceEventHashCode" ma:readOnly="true">
+      <xsd:simpleType>
+        <xsd:restriction base="dms:Text"/>
+      </xsd:simpleType>
+    </xsd:element>
+    <xsd:element name="MediaLengthInSeconds" ma:index="17" nillable="true" ma:displayName="Length (seconds)" ma:internalName="MediaLengthInSeconds" ma:readOnly="true">
+      <xsd:simpleType>
+        <xsd:restriction base="dms:Unknown"/>
+      </xsd:simpleType>
+    </xsd:element>
+    <xsd:element name="MediaServiceLocation" ma:index="18" nillable="true" ma:displayName="Location" ma:internalName="MediaServiceLocation" ma:readOnly="true">
+      <xsd:simpleType>
+        <xsd:restriction base="dms:Text"/>
+      </xsd:simpleType>
+    </xsd:element>
+    <xsd:element name="lcf76f155ced4ddcb4097134ff3c332f" ma:index="23" nillable="true" ma:taxonomy="true" ma:internalName="lcf76f155ced4ddcb4097134ff3c332f" ma:taxonomyFieldName="MediaServiceImageTags" ma:displayName="Balises d’images" ma:readOnly="false" ma:fieldId="{5cf76f15-5ced-4ddc-b409-7134ff3c332f}" ma:taxonomyMulti="true" ma:sspId="5cfe7824-1d92-4d19-9a43-1c93e0eb464f" ma:termSetId="09814cd3-568e-fe90-9814-8d621ff8fb84" ma:anchorId="fba54fb3-c3e1-fe81-a776-ca4b69148c4d" ma:open="true" ma:isKeyword="false">
+      <xsd:complexType>
+        <xsd:sequence>
+          <xsd:element ref="pc:Terms" minOccurs="0" maxOccurs="1"/>
+        </xsd:sequence>
+      </xsd:complexType>
+    </xsd:element>
+    <xsd:element name="MediaServiceObjectDetectorVersions" ma:index="25" nillable="true" ma:displayName="MediaServiceObjectDetectorVersions" ma:description="" ma:hidden="true" ma:indexed="true" ma:internalName="MediaServiceObjectDetectorVersions" ma:readOnly="true">
+      <xsd:simpleType>
+        <xsd:restriction base="dms:Text"/>
+      </xsd:simpleType>
+    </xsd:element>
+    <xsd:element name="MediaServiceSearchProperties" ma:index="26" nillable="true" ma:displayName="MediaServiceSearchProperties" ma:hidden="true" ma:internalName="MediaServiceSearchProperties" ma:readOnly="true">
+      <xsd:simpleType>
+        <xsd:restriction base="dms:Note"/>
+      </xsd:simpleType>
+    </xsd:element>
+  </xsd:schema>
+  <xsd:schema xmlns:xsd="http://www.w3.org/2001/XMLSchema" xmlns:xs="http://www.w3.org/2001/XMLSchema" xmlns:dms="http://schemas.microsoft.com/office/2006/documentManagement/types" xmlns:pc="http://schemas.microsoft.com/office/infopath/2007/PartnerControls" targetNamespace="http://schemas.microsoft.com/sharepoint/v4" elementFormDefault="qualified">
+    <xsd:import namespace="http://schemas.microsoft.com/office/2006/documentManagement/types"/>
+    <xsd:import namespace="http://schemas.microsoft.com/office/infopath/2007/PartnerControls"/>
+    <xsd:element name="IconOverlay" ma:index="19" nillable="true" ma:displayName="IconOverlay" ma:hidden="true" ma:internalName="IconOverlay">
+      <xsd:simpleType>
+        <xsd:restriction base="dms:Text"/>
+      </xsd:simpleType>
+    </xsd:element>
+  </xsd:schema>
+  <xsd:schema xmlns:xsd="http://www.w3.org/2001/XMLSchema" xmlns:xs="http://www.w3.org/2001/XMLSchema" xmlns:dms="http://schemas.microsoft.com/office/2006/documentManagement/types" xmlns:pc="http://schemas.microsoft.com/office/infopath/2007/PartnerControls" targetNamespace="f7d9f5a6-831d-4621-8c77-cbcaf993e406" elementFormDefault="qualified">
+    <xsd:import namespace="http://schemas.microsoft.com/office/2006/documentManagement/types"/>
+    <xsd:import namespace="http://schemas.microsoft.com/office/infopath/2007/PartnerControls"/>
+    <xsd:element name="SharedWithUsers" ma:index="20" nillable="true" ma:displayName="Partagé avec" ma:internalName="SharedWithUsers" ma:readOnly="true">
+      <xsd:complexType>
+        <xsd:complexContent>
+          <xsd:extension base="dms:UserMulti">
+            <xsd:sequence>
+              <xsd:element name="UserInfo" minOccurs="0" maxOccurs="unbounded">
+                <xsd:complexType>
+                  <xsd:sequence>
+                    <xsd:element name="DisplayName" type="xsd:string" minOccurs="0"/>
+                    <xsd:element name="AccountId" type="dms:UserId" minOccurs="0" nillable="true"/>
+                    <xsd:element name="AccountType" type="xsd:string" minOccurs="0"/>
+                  </xsd:sequence>
+                </xsd:complexType>
+              </xsd:element>
+            </xsd:sequence>
+          </xsd:extension>
+        </xsd:complexContent>
+      </xsd:complexType>
+    </xsd:element>
+    <xsd:element name="SharedWithDetails" ma:index="21" nillable="true" ma:displayName="Partagé avec détails" ma:internalName="SharedWithDetails" ma:readOnly="true">
+      <xsd:simpleType>
+        <xsd:restriction base="dms:Note">
+          <xsd:maxLength value="255"/>
+        </xsd:restriction>
+      </xsd:simpleType>
+    </xsd:element>
+    <xsd:element name="TaxCatchAll" ma:index="24" nillable="true" ma:displayName="Taxonomy Catch All Column" ma:hidden="true" ma:list="{dfc80727-18a8-4b0a-8429-fccc43b630d6}" ma:internalName="TaxCatchAll" ma:showField="CatchAllData" ma:web="f7d9f5a6-831d-4621-8c77-cbcaf993e406">
+      <xsd:complexType>
+        <xsd:complexContent>
+          <xsd:extension base="dms:MultiChoiceLookup">
+            <xsd:sequence>
+              <xsd:element name="Value" type="dms:Lookup" maxOccurs="unbounded" minOccurs="0" nillable="true"/>
+            </xsd:sequence>
+          </xsd:extension>
+        </xsd:complexContent>
+      </xsd:complexType>
+    </xsd:element>
+  </xsd:schema>
+  <xsd:schema xmlns="http://schemas.openxmlformats.org/package/2006/metadata/core-properties" xmlns:xsd="http://www.w3.org/2001/XMLSchema" xmlns:xsi="http://www.w3.org/2001/XMLSchema-instance" xmlns:dc="http://purl.org/dc/elements/1.1/" xmlns:dcterms="http://purl.org/dc/terms/" xmlns:odoc="http://schemas.microsoft.com/internal/obd" targetNamespace="http://schemas.openxmlformats.org/package/2006/metadata/core-properties" elementFormDefault="qualified" attributeFormDefault="unqualified" blockDefault="#all">
+    <xsd:import namespace="http://purl.org/dc/elements/1.1/" schemaLocation="http://dublincore.org/schemas/xmls/qdc/2003/04/02/dc.xsd"/>
+    <xsd:import namespace="http://purl.org/dc/terms/" schemaLocation="http://dublincore.org/schemas/xmls/qdc/2003/04/02/dcterms.xsd"/>
+    <xsd:element name="coreProperties" type="CT_coreProperties"/>
+    <xsd:complexType name="CT_coreProperties">
+      <xsd:all>
+        <xsd:element ref="dc:creator" minOccurs="0" maxOccurs="1"/>
+        <xsd:element ref="dcterms:created" minOccurs="0" maxOccurs="1"/>
+        <xsd:element ref="dc:identifier" minOccurs="0" maxOccurs="1"/>
+        <xsd:element name="contentType" minOccurs="0" maxOccurs="1" type="xsd:string" ma:index="0" ma:displayName="Type de contenu"/>
+        <xsd:element ref="dc:title" minOccurs="0" maxOccurs="1" ma:index="4" ma:displayName="Titre"/>
+        <xsd:element ref="dc:subject" minOccurs="0" maxOccurs="1"/>
+        <xsd:element ref="dc:description" minOccurs="0" maxOccurs="1"/>
+        <xsd:element name="keywords" minOccurs="0" maxOccurs="1" type="xsd:string"/>
+        <xsd:element ref="dc:language" minOccurs="0" maxOccurs="1"/>
+        <xsd:element name="category" minOccurs="0" maxOccurs="1" type="xsd:string"/>
+        <xsd:element name="version" minOccurs="0" maxOccurs="1" type="xsd:string"/>
+        <xsd:element name="revision" minOccurs="0" maxOccurs="1" type="xsd:string">
+          <xsd:annotation>
+            <xsd:documentation>
+                        This value indicates the number of saves or revisions. The application is responsible for updating this value after each revision.
+                    </xsd:documentation>
+          </xsd:annotation>
+        </xsd:element>
+        <xsd:element name="lastModifiedBy" minOccurs="0" maxOccurs="1" type="xsd:string"/>
+        <xsd:element ref="dcterms:modified" minOccurs="0" maxOccurs="1"/>
+        <xsd:element name="contentStatus" minOccurs="0" maxOccurs="1" type="xsd:string"/>
+      </xsd:all>
+    </xsd:complexType>
+  </xsd:schema>
+  <xs:schema xmlns:pc="http://schemas.microsoft.com/office/infopath/2007/PartnerControls" xmlns:xs="http://www.w3.org/2001/XMLSchema" targetNamespace="http://schemas.microsoft.com/office/infopath/2007/PartnerControls" elementFormDefault="qualified" attributeFormDefault="unqualified">
+    <xs:element name="Person">
+      <xs:complexType>
+        <xs:sequence>
+          <xs:element ref="pc:DisplayName" minOccurs="0"/>
+          <xs:element ref="pc:AccountId" minOccurs="0"/>
+          <xs:element ref="pc:AccountType" minOccurs="0"/>
+        </xs:sequence>
+      </xs:complexType>
+    </xs:element>
+    <xs:element name="DisplayName" type="xs:string"/>
+    <xs:element name="AccountId" type="xs:string"/>
+    <xs:element name="AccountType" type="xs:string"/>
+    <xs:element name="BDCAssociatedEntity">
+      <xs:complexType>
+        <xs:sequence>
+          <xs:element ref="pc:BDCEntity" minOccurs="0" maxOccurs="unbounded"/>
+        </xs:sequence>
+        <xs:attribute ref="pc:EntityNamespace"/>
+        <xs:attribute ref="pc:EntityName"/>
+        <xs:attribute ref="pc:SystemInstanceName"/>
+        <xs:attribute ref="pc:AssociationName"/>
+      </xs:complexType>
+    </xs:element>
+    <xs:attribute name="EntityNamespace" type="xs:string"/>
+    <xs:attribute name="EntityName" type="xs:string"/>
+    <xs:attribute name="SystemInstanceName" type="xs:string"/>
+    <xs:attribute name="AssociationName" type="xs:string"/>
+    <xs:element name="BDCEntity">
+      <xs:complexType>
+        <xs:sequence>
+          <xs:element ref="pc:EntityDisplayName" minOccurs="0"/>
+          <xs:element ref="pc:EntityInstanceReference" minOccurs="0"/>
+          <xs:element ref="pc:EntityId1" minOccurs="0"/>
+          <xs:element ref="pc:EntityId2" minOccurs="0"/>
+          <xs:element ref="pc:EntityId3" minOccurs="0"/>
+          <xs:element ref="pc:EntityId4" minOccurs="0"/>
+          <xs:element ref="pc:EntityId5" minOccurs="0"/>
+        </xs:sequence>
+      </xs:complexType>
+    </xs:element>
+    <xs:element name="EntityDisplayName" type="xs:string"/>
+    <xs:element name="EntityInstanceReference" type="xs:string"/>
+    <xs:element name="EntityId1" type="xs:string"/>
+    <xs:element name="EntityId2" type="xs:string"/>
+    <xs:element name="EntityId3" type="xs:string"/>
+    <xs:element name="EntityId4" type="xs:string"/>
+    <xs:element name="EntityId5" type="xs:string"/>
+    <xs:element name="Terms">
+      <xs:complexType>
+        <xs:sequence>
+          <xs:element ref="pc:TermInfo" minOccurs="0" maxOccurs="unbounded"/>
+        </xs:sequence>
+      </xs:complexType>
+    </xs:element>
+    <xs:element name="TermInfo">
+      <xs:complexType>
+        <xs:sequence>
+          <xs:element ref="pc:TermName" minOccurs="0"/>
+          <xs:element ref="pc:TermId" minOccurs="0"/>
+        </xs:sequence>
+      </xs:complexType>
+    </xs:element>
+    <xs:element name="TermName" type="xs:string"/>
+    <xs:element name="TermId" type="xs:string"/>
+  </xs:schema>
+</ct:contentTypeSchema>
+</file>
+
+<file path=customXml/item3.xml><?xml version="1.0" encoding="utf-8"?>
+<?mso-contentType ?>
+<FormTemplates xmlns="http://schemas.microsoft.com/sharepoint/v3/contenttype/forms">
+  <Display>DocumentLibraryForm</Display>
+  <Edit>DocumentLibraryForm</Edit>
+  <New>DocumentLibraryForm</New>
+</FormTemplates>
+</file>
+
 <file path=customXml/itemProps1.xml><?xml version="1.0" encoding="utf-8"?>
 <ds:datastoreItem xmlns:ds="http://schemas.openxmlformats.org/officeDocument/2006/customXml" ds:itemID="{B301BE93-807B-46AA-A0DF-81B3505CF52D}">
   <ds:schemaRefs>
     <ds:schemaRef ds:uri="http://schemas.openxmlformats.org/officeDocument/2006/bibliography"/>
   </ds:schemaRefs>
 </ds:datastoreItem>
+</file>
+
+<file path=customXml/itemProps2.xml><?xml version="1.0" encoding="utf-8"?>
+<ds:datastoreItem xmlns:ds="http://schemas.openxmlformats.org/officeDocument/2006/customXml" ds:itemID="{C001E124-AF87-4C38-8C1A-0D65F369E8A9}"/>
+</file>
+
+<file path=customXml/itemProps3.xml><?xml version="1.0" encoding="utf-8"?>
+<ds:datastoreItem xmlns:ds="http://schemas.openxmlformats.org/officeDocument/2006/customXml" ds:itemID="{3206FBB6-3E4D-40FD-9058-18C9BA0073B0}"/>
 </file>
</xml_diff>